<commit_message>
functions Basic - R
</commit_message>
<xml_diff>
--- a/R/R - Job Aid.docx
+++ b/R/R - Job Aid.docx
@@ -3725,6 +3725,7 @@
       <w:r>
         <w:rPr>
           <w:rFonts w:ascii="ProximaNova" w:hAnsi="ProximaNova"/>
+          <w:noProof/>
           <w:color w:val="292E35"/>
           <w:sz w:val="30"/>
           <w:szCs w:val="30"/>
@@ -3865,6 +3866,7 @@
       <w:r>
         <w:rPr>
           <w:rFonts w:ascii="ProximaNova" w:hAnsi="ProximaNova"/>
+          <w:noProof/>
           <w:color w:val="292E35"/>
           <w:sz w:val="30"/>
           <w:szCs w:val="30"/>
@@ -4041,6 +4043,7 @@
       <w:r>
         <w:rPr>
           <w:rFonts w:ascii="ProximaNova" w:hAnsi="ProximaNova"/>
+          <w:noProof/>
           <w:color w:val="292E35"/>
           <w:sz w:val="30"/>
           <w:szCs w:val="30"/>
@@ -4249,6 +4252,1379 @@
           <w:szCs w:val="30"/>
         </w:rPr>
         <w:t>, but in the later R lessons, we’re actually going to focus on a different way of working with R to chop up data.</w:t>
+      </w:r>
+    </w:p>
+    <w:p>
+      <w:pPr>
+        <w:pStyle w:val="Heading4"/>
+        <w:shd w:val="clear" w:color="auto" w:fill="FFFFFF"/>
+        <w:spacing w:line="312" w:lineRule="atLeast"/>
+        <w:rPr>
+          <w:rFonts w:ascii="ProximaNova" w:hAnsi="ProximaNova"/>
+          <w:color w:val="292E35"/>
+          <w:sz w:val="36"/>
+          <w:szCs w:val="36"/>
+        </w:rPr>
+      </w:pPr>
+      <w:r>
+        <w:rPr>
+          <w:rFonts w:ascii="ProximaNova" w:hAnsi="ProximaNova"/>
+          <w:color w:val="292E35"/>
+          <w:sz w:val="36"/>
+          <w:szCs w:val="36"/>
+        </w:rPr>
+        <w:t>Functions</w:t>
+      </w:r>
+    </w:p>
+    <w:p>
+      <w:pPr>
+        <w:pStyle w:val="NormalWeb"/>
+        <w:shd w:val="clear" w:color="auto" w:fill="FFFFFF"/>
+        <w:rPr>
+          <w:rFonts w:ascii="ProximaNova" w:hAnsi="ProximaNova"/>
+          <w:color w:val="292E35"/>
+          <w:sz w:val="30"/>
+          <w:szCs w:val="30"/>
+        </w:rPr>
+      </w:pPr>
+      <w:r>
+        <w:rPr>
+          <w:rFonts w:ascii="ProximaNova" w:hAnsi="ProximaNova"/>
+          <w:color w:val="292E35"/>
+          <w:sz w:val="30"/>
+          <w:szCs w:val="30"/>
+        </w:rPr>
+        <w:t xml:space="preserve">At this point </w:t>
+      </w:r>
+      <w:proofErr w:type="gramStart"/>
+      <w:r>
+        <w:rPr>
+          <w:rFonts w:ascii="ProximaNova" w:hAnsi="ProximaNova"/>
+          <w:color w:val="292E35"/>
+          <w:sz w:val="30"/>
+          <w:szCs w:val="30"/>
+        </w:rPr>
+        <w:t>you’ve</w:t>
+      </w:r>
+      <w:proofErr w:type="gramEnd"/>
+      <w:r>
+        <w:rPr>
+          <w:rFonts w:ascii="ProximaNova" w:hAnsi="ProximaNova"/>
+          <w:color w:val="292E35"/>
+          <w:sz w:val="30"/>
+          <w:szCs w:val="30"/>
+        </w:rPr>
+        <w:t xml:space="preserve"> probably written more than a couple of functions in Python. </w:t>
+      </w:r>
+      <w:proofErr w:type="gramStart"/>
+      <w:r>
+        <w:rPr>
+          <w:rFonts w:ascii="ProximaNova" w:hAnsi="ProximaNova"/>
+          <w:color w:val="292E35"/>
+          <w:sz w:val="30"/>
+          <w:szCs w:val="30"/>
+        </w:rPr>
+        <w:t>You’ve</w:t>
+      </w:r>
+      <w:proofErr w:type="gramEnd"/>
+      <w:r>
+        <w:rPr>
+          <w:rFonts w:ascii="ProximaNova" w:hAnsi="ProximaNova"/>
+          <w:color w:val="292E35"/>
+          <w:sz w:val="30"/>
+          <w:szCs w:val="30"/>
+        </w:rPr>
+        <w:t xml:space="preserve"> had points in your analyses where there is no exact function to get the exact data and formatting you need, so you write your own functions in Python.</w:t>
+      </w:r>
+    </w:p>
+    <w:p>
+      <w:pPr>
+        <w:pStyle w:val="NormalWeb"/>
+        <w:shd w:val="clear" w:color="auto" w:fill="FFFFFF"/>
+        <w:rPr>
+          <w:rFonts w:ascii="ProximaNova" w:hAnsi="ProximaNova"/>
+          <w:color w:val="292E35"/>
+          <w:sz w:val="30"/>
+          <w:szCs w:val="30"/>
+        </w:rPr>
+      </w:pPr>
+      <w:r>
+        <w:rPr>
+          <w:rFonts w:ascii="ProximaNova" w:hAnsi="ProximaNova"/>
+          <w:color w:val="292E35"/>
+          <w:sz w:val="30"/>
+          <w:szCs w:val="30"/>
+        </w:rPr>
+        <w:t>Here we look at functions in R.</w:t>
+      </w:r>
+    </w:p>
+    <w:p>
+      <w:pPr>
+        <w:pStyle w:val="NormalWeb"/>
+        <w:shd w:val="clear" w:color="auto" w:fill="FFFFFF"/>
+        <w:rPr>
+          <w:rFonts w:ascii="ProximaNova" w:hAnsi="ProximaNova"/>
+          <w:color w:val="292E35"/>
+          <w:sz w:val="30"/>
+          <w:szCs w:val="30"/>
+        </w:rPr>
+      </w:pPr>
+      <w:r>
+        <w:rPr>
+          <w:rFonts w:ascii="ProximaNova" w:hAnsi="ProximaNova"/>
+          <w:color w:val="292E35"/>
+          <w:sz w:val="30"/>
+          <w:szCs w:val="30"/>
+        </w:rPr>
+        <w:t xml:space="preserve">Before writing our own functions, </w:t>
+      </w:r>
+      <w:proofErr w:type="gramStart"/>
+      <w:r>
+        <w:rPr>
+          <w:rFonts w:ascii="ProximaNova" w:hAnsi="ProximaNova"/>
+          <w:color w:val="292E35"/>
+          <w:sz w:val="30"/>
+          <w:szCs w:val="30"/>
+        </w:rPr>
+        <w:t>let’s</w:t>
+      </w:r>
+      <w:proofErr w:type="gramEnd"/>
+      <w:r>
+        <w:rPr>
+          <w:rFonts w:ascii="ProximaNova" w:hAnsi="ProximaNova"/>
+          <w:color w:val="292E35"/>
+          <w:sz w:val="30"/>
+          <w:szCs w:val="30"/>
+        </w:rPr>
+        <w:t xml:space="preserve"> look at some similarities between R and Python functions that you might be comfortable with.</w:t>
+      </w:r>
+    </w:p>
+    <w:p>
+      <w:pPr>
+        <w:pStyle w:val="NormalWeb"/>
+        <w:shd w:val="clear" w:color="auto" w:fill="FFFFFF"/>
+        <w:spacing w:after="0"/>
+        <w:rPr>
+          <w:rFonts w:ascii="ProximaNova" w:hAnsi="ProximaNova"/>
+          <w:color w:val="292E35"/>
+          <w:sz w:val="30"/>
+          <w:szCs w:val="30"/>
+        </w:rPr>
+      </w:pPr>
+      <w:r>
+        <w:rPr>
+          <w:rFonts w:ascii="ProximaNova" w:hAnsi="ProximaNova"/>
+          <w:color w:val="292E35"/>
+          <w:sz w:val="30"/>
+          <w:szCs w:val="30"/>
+        </w:rPr>
+        <w:t>In the last lesson, we started with one of the most basic math operations we could think of which is adding </w:t>
+      </w:r>
+      <w:r>
+        <w:rPr>
+          <w:rStyle w:val="HTMLCode"/>
+          <w:rFonts w:ascii="Consolas" w:hAnsi="Consolas"/>
+          <w:color w:val="292E35"/>
+          <w:sz w:val="26"/>
+          <w:szCs w:val="26"/>
+          <w:shd w:val="clear" w:color="auto" w:fill="F6F8FA"/>
+        </w:rPr>
+        <w:t>2 + 2</w:t>
+      </w:r>
+      <w:r>
+        <w:rPr>
+          <w:rFonts w:ascii="ProximaNova" w:hAnsi="ProximaNova"/>
+          <w:color w:val="292E35"/>
+          <w:sz w:val="30"/>
+          <w:szCs w:val="30"/>
+        </w:rPr>
+        <w:t>.</w:t>
+      </w:r>
+    </w:p>
+    <w:p>
+      <w:pPr>
+        <w:pStyle w:val="HTMLPreformatted"/>
+        <w:shd w:val="clear" w:color="auto" w:fill="F6F8FA"/>
+        <w:spacing w:after="240"/>
+        <w:rPr>
+          <w:rStyle w:val="HTMLCode"/>
+          <w:rFonts w:ascii="Consolas" w:hAnsi="Consolas"/>
+          <w:color w:val="292E35"/>
+          <w:sz w:val="22"/>
+          <w:szCs w:val="22"/>
+          <w:shd w:val="clear" w:color="auto" w:fill="F6F8FA"/>
+        </w:rPr>
+      </w:pPr>
+      <w:r>
+        <w:rPr>
+          <w:rStyle w:val="HTMLCode"/>
+          <w:rFonts w:ascii="Consolas" w:hAnsi="Consolas"/>
+          <w:color w:val="292E35"/>
+          <w:sz w:val="22"/>
+          <w:szCs w:val="22"/>
+          <w:shd w:val="clear" w:color="auto" w:fill="F6F8FA"/>
+        </w:rPr>
+        <w:t>2+2</w:t>
+      </w:r>
+    </w:p>
+    <w:p>
+      <w:pPr>
+        <w:pStyle w:val="NormalWeb"/>
+        <w:shd w:val="clear" w:color="auto" w:fill="FFFFFF"/>
+        <w:spacing w:after="0"/>
+        <w:rPr>
+          <w:rFonts w:ascii="ProximaNova" w:hAnsi="ProximaNova"/>
+          <w:color w:val="292E35"/>
+          <w:sz w:val="30"/>
+          <w:szCs w:val="30"/>
+        </w:rPr>
+      </w:pPr>
+      <w:r>
+        <w:rPr>
+          <w:rFonts w:ascii="ProximaNova" w:hAnsi="ProximaNova"/>
+          <w:color w:val="292E35"/>
+          <w:sz w:val="30"/>
+          <w:szCs w:val="30"/>
+        </w:rPr>
+        <w:t xml:space="preserve">If you just looked at the code above, you </w:t>
+      </w:r>
+      <w:proofErr w:type="gramStart"/>
+      <w:r>
+        <w:rPr>
+          <w:rFonts w:ascii="ProximaNova" w:hAnsi="ProximaNova"/>
+          <w:color w:val="292E35"/>
+          <w:sz w:val="30"/>
+          <w:szCs w:val="30"/>
+        </w:rPr>
+        <w:t>actually could</w:t>
+      </w:r>
+      <w:proofErr w:type="gramEnd"/>
+      <w:r>
+        <w:rPr>
+          <w:rFonts w:ascii="ProximaNova" w:hAnsi="ProximaNova"/>
+          <w:color w:val="292E35"/>
+          <w:sz w:val="30"/>
+          <w:szCs w:val="30"/>
+        </w:rPr>
+        <w:t xml:space="preserve"> run that line in either R or Python since it’s just basic math. In Python, if we wanted to do this using something a bit more sophisticated, we could use </w:t>
+      </w:r>
+      <w:proofErr w:type="gramStart"/>
+      <w:r>
+        <w:rPr>
+          <w:rFonts w:ascii="ProximaNova" w:hAnsi="ProximaNova"/>
+          <w:color w:val="292E35"/>
+          <w:sz w:val="30"/>
+          <w:szCs w:val="30"/>
+        </w:rPr>
+        <w:t>the </w:t>
+      </w:r>
+      <w:r>
+        <w:rPr>
+          <w:rStyle w:val="HTMLCode"/>
+          <w:rFonts w:ascii="Consolas" w:hAnsi="Consolas"/>
+          <w:color w:val="292E35"/>
+          <w:sz w:val="26"/>
+          <w:szCs w:val="26"/>
+          <w:shd w:val="clear" w:color="auto" w:fill="F6F8FA"/>
+        </w:rPr>
+        <w:t>.add</w:t>
+      </w:r>
+      <w:proofErr w:type="gramEnd"/>
+      <w:r>
+        <w:rPr>
+          <w:rStyle w:val="HTMLCode"/>
+          <w:rFonts w:ascii="Consolas" w:hAnsi="Consolas"/>
+          <w:color w:val="292E35"/>
+          <w:sz w:val="26"/>
+          <w:szCs w:val="26"/>
+          <w:shd w:val="clear" w:color="auto" w:fill="F6F8FA"/>
+        </w:rPr>
+        <w:t>()</w:t>
+      </w:r>
+      <w:r>
+        <w:rPr>
+          <w:rFonts w:ascii="ProximaNova" w:hAnsi="ProximaNova"/>
+          <w:color w:val="292E35"/>
+          <w:sz w:val="30"/>
+          <w:szCs w:val="30"/>
+        </w:rPr>
+        <w:t> method from </w:t>
+      </w:r>
+      <w:proofErr w:type="spellStart"/>
+      <w:r>
+        <w:rPr>
+          <w:rStyle w:val="HTMLCode"/>
+          <w:rFonts w:ascii="Consolas" w:hAnsi="Consolas"/>
+          <w:color w:val="292E35"/>
+          <w:sz w:val="26"/>
+          <w:szCs w:val="26"/>
+          <w:shd w:val="clear" w:color="auto" w:fill="F6F8FA"/>
+        </w:rPr>
+        <w:t>numpy</w:t>
+      </w:r>
+      <w:proofErr w:type="spellEnd"/>
+      <w:r>
+        <w:rPr>
+          <w:rFonts w:ascii="ProximaNova" w:hAnsi="ProximaNova"/>
+          <w:color w:val="292E35"/>
+          <w:sz w:val="30"/>
+          <w:szCs w:val="30"/>
+        </w:rPr>
+        <w:t>.</w:t>
+      </w:r>
+    </w:p>
+    <w:p>
+      <w:pPr>
+        <w:pStyle w:val="HTMLPreformatted"/>
+        <w:shd w:val="clear" w:color="auto" w:fill="F6F8FA"/>
+        <w:spacing w:after="240"/>
+        <w:rPr>
+          <w:rStyle w:val="HTMLCode"/>
+          <w:rFonts w:ascii="Consolas" w:hAnsi="Consolas"/>
+          <w:color w:val="292E35"/>
+          <w:sz w:val="22"/>
+          <w:szCs w:val="22"/>
+          <w:shd w:val="clear" w:color="auto" w:fill="F6F8FA"/>
+        </w:rPr>
+      </w:pPr>
+      <w:r>
+        <w:rPr>
+          <w:rStyle w:val="HTMLCode"/>
+          <w:rFonts w:ascii="Consolas" w:hAnsi="Consolas"/>
+          <w:color w:val="292E35"/>
+          <w:sz w:val="22"/>
+          <w:szCs w:val="22"/>
+          <w:shd w:val="clear" w:color="auto" w:fill="F6F8FA"/>
+        </w:rPr>
+        <w:lastRenderedPageBreak/>
+        <w:t xml:space="preserve">import </w:t>
+      </w:r>
+      <w:proofErr w:type="spellStart"/>
+      <w:r>
+        <w:rPr>
+          <w:rStyle w:val="HTMLCode"/>
+          <w:rFonts w:ascii="Consolas" w:hAnsi="Consolas"/>
+          <w:color w:val="292E35"/>
+          <w:sz w:val="22"/>
+          <w:szCs w:val="22"/>
+          <w:shd w:val="clear" w:color="auto" w:fill="F6F8FA"/>
+        </w:rPr>
+        <w:t>numpy</w:t>
+      </w:r>
+      <w:proofErr w:type="spellEnd"/>
+      <w:r>
+        <w:rPr>
+          <w:rStyle w:val="HTMLCode"/>
+          <w:rFonts w:ascii="Consolas" w:hAnsi="Consolas"/>
+          <w:color w:val="292E35"/>
+          <w:sz w:val="22"/>
+          <w:szCs w:val="22"/>
+          <w:shd w:val="clear" w:color="auto" w:fill="F6F8FA"/>
+        </w:rPr>
+        <w:t xml:space="preserve"> as </w:t>
+      </w:r>
+      <w:proofErr w:type="gramStart"/>
+      <w:r>
+        <w:rPr>
+          <w:rStyle w:val="HTMLCode"/>
+          <w:rFonts w:ascii="Consolas" w:hAnsi="Consolas"/>
+          <w:color w:val="292E35"/>
+          <w:sz w:val="22"/>
+          <w:szCs w:val="22"/>
+          <w:shd w:val="clear" w:color="auto" w:fill="F6F8FA"/>
+        </w:rPr>
+        <w:t>np</w:t>
+      </w:r>
+      <w:proofErr w:type="gramEnd"/>
+    </w:p>
+    <w:p>
+      <w:pPr>
+        <w:pStyle w:val="HTMLPreformatted"/>
+        <w:shd w:val="clear" w:color="auto" w:fill="F6F8FA"/>
+        <w:spacing w:after="240"/>
+        <w:rPr>
+          <w:rStyle w:val="HTMLCode"/>
+          <w:rFonts w:ascii="Consolas" w:hAnsi="Consolas"/>
+          <w:color w:val="292E35"/>
+          <w:sz w:val="22"/>
+          <w:szCs w:val="22"/>
+          <w:shd w:val="clear" w:color="auto" w:fill="F6F8FA"/>
+        </w:rPr>
+      </w:pPr>
+    </w:p>
+    <w:p>
+      <w:pPr>
+        <w:pStyle w:val="HTMLPreformatted"/>
+        <w:shd w:val="clear" w:color="auto" w:fill="F6F8FA"/>
+        <w:spacing w:after="240"/>
+        <w:rPr>
+          <w:rStyle w:val="HTMLCode"/>
+          <w:rFonts w:ascii="Consolas" w:hAnsi="Consolas"/>
+          <w:color w:val="292E35"/>
+          <w:sz w:val="22"/>
+          <w:szCs w:val="22"/>
+          <w:shd w:val="clear" w:color="auto" w:fill="F6F8FA"/>
+        </w:rPr>
+      </w:pPr>
+      <w:proofErr w:type="spellStart"/>
+      <w:proofErr w:type="gramStart"/>
+      <w:r>
+        <w:rPr>
+          <w:rStyle w:val="HTMLCode"/>
+          <w:rFonts w:ascii="Consolas" w:hAnsi="Consolas"/>
+          <w:color w:val="292E35"/>
+          <w:sz w:val="22"/>
+          <w:szCs w:val="22"/>
+          <w:shd w:val="clear" w:color="auto" w:fill="F6F8FA"/>
+        </w:rPr>
+        <w:t>np.add</w:t>
+      </w:r>
+      <w:proofErr w:type="spellEnd"/>
+      <w:r>
+        <w:rPr>
+          <w:rStyle w:val="HTMLCode"/>
+          <w:rFonts w:ascii="Consolas" w:hAnsi="Consolas"/>
+          <w:color w:val="292E35"/>
+          <w:sz w:val="22"/>
+          <w:szCs w:val="22"/>
+          <w:shd w:val="clear" w:color="auto" w:fill="F6F8FA"/>
+        </w:rPr>
+        <w:t>(</w:t>
+      </w:r>
+      <w:proofErr w:type="gramEnd"/>
+      <w:r>
+        <w:rPr>
+          <w:rStyle w:val="HTMLCode"/>
+          <w:rFonts w:ascii="Consolas" w:hAnsi="Consolas"/>
+          <w:color w:val="292E35"/>
+          <w:sz w:val="22"/>
+          <w:szCs w:val="22"/>
+          <w:shd w:val="clear" w:color="auto" w:fill="F6F8FA"/>
+        </w:rPr>
+        <w:t>2,2)</w:t>
+      </w:r>
+    </w:p>
+    <w:p>
+      <w:pPr>
+        <w:pStyle w:val="NormalWeb"/>
+        <w:shd w:val="clear" w:color="auto" w:fill="FFFFFF"/>
+        <w:rPr>
+          <w:rFonts w:ascii="ProximaNova" w:hAnsi="ProximaNova"/>
+          <w:color w:val="292E35"/>
+          <w:sz w:val="30"/>
+          <w:szCs w:val="30"/>
+        </w:rPr>
+      </w:pPr>
+      <w:r>
+        <w:rPr>
+          <w:rFonts w:ascii="ProximaNova" w:hAnsi="ProximaNova"/>
+          <w:color w:val="292E35"/>
+          <w:sz w:val="30"/>
+          <w:szCs w:val="30"/>
+        </w:rPr>
+        <w:t xml:space="preserve">Now since R is designed to deal with data first and foremost, the normal way to do this in R </w:t>
+      </w:r>
+      <w:proofErr w:type="gramStart"/>
+      <w:r>
+        <w:rPr>
+          <w:rFonts w:ascii="ProximaNova" w:hAnsi="ProximaNova"/>
+          <w:color w:val="292E35"/>
+          <w:sz w:val="30"/>
+          <w:szCs w:val="30"/>
+        </w:rPr>
+        <w:t>doesn’t</w:t>
+      </w:r>
+      <w:proofErr w:type="gramEnd"/>
+      <w:r>
+        <w:rPr>
+          <w:rFonts w:ascii="ProximaNova" w:hAnsi="ProximaNova"/>
+          <w:color w:val="292E35"/>
+          <w:sz w:val="30"/>
+          <w:szCs w:val="30"/>
+        </w:rPr>
+        <w:t xml:space="preserve"> require grabbing an external package.</w:t>
+      </w:r>
+    </w:p>
+    <w:p>
+      <w:pPr>
+        <w:pStyle w:val="HTMLPreformatted"/>
+        <w:shd w:val="clear" w:color="auto" w:fill="F6F8FA"/>
+        <w:spacing w:after="240"/>
+        <w:rPr>
+          <w:rStyle w:val="HTMLCode"/>
+          <w:rFonts w:ascii="Consolas" w:hAnsi="Consolas"/>
+          <w:color w:val="292E35"/>
+          <w:sz w:val="22"/>
+          <w:szCs w:val="22"/>
+          <w:shd w:val="clear" w:color="auto" w:fill="F6F8FA"/>
+        </w:rPr>
+      </w:pPr>
+      <w:proofErr w:type="gramStart"/>
+      <w:r>
+        <w:rPr>
+          <w:rStyle w:val="HTMLCode"/>
+          <w:rFonts w:ascii="Consolas" w:hAnsi="Consolas"/>
+          <w:color w:val="292E35"/>
+          <w:sz w:val="22"/>
+          <w:szCs w:val="22"/>
+          <w:shd w:val="clear" w:color="auto" w:fill="F6F8FA"/>
+        </w:rPr>
+        <w:t>sum(</w:t>
+      </w:r>
+      <w:proofErr w:type="gramEnd"/>
+      <w:r>
+        <w:rPr>
+          <w:rStyle w:val="HTMLCode"/>
+          <w:rFonts w:ascii="Consolas" w:hAnsi="Consolas"/>
+          <w:color w:val="292E35"/>
+          <w:sz w:val="22"/>
+          <w:szCs w:val="22"/>
+          <w:shd w:val="clear" w:color="auto" w:fill="F6F8FA"/>
+        </w:rPr>
+        <w:t xml:space="preserve">2,2) </w:t>
+      </w:r>
+    </w:p>
+    <w:p>
+      <w:pPr>
+        <w:pStyle w:val="NormalWeb"/>
+        <w:shd w:val="clear" w:color="auto" w:fill="FFFFFF"/>
+        <w:spacing w:after="0"/>
+        <w:rPr>
+          <w:rFonts w:ascii="ProximaNova" w:hAnsi="ProximaNova"/>
+          <w:color w:val="292E35"/>
+          <w:sz w:val="30"/>
+          <w:szCs w:val="30"/>
+        </w:rPr>
+      </w:pPr>
+      <w:r>
+        <w:rPr>
+          <w:rFonts w:ascii="ProximaNova" w:hAnsi="ProximaNova"/>
+          <w:color w:val="292E35"/>
+          <w:sz w:val="30"/>
+          <w:szCs w:val="30"/>
+        </w:rPr>
+        <w:t xml:space="preserve">Notice here that we </w:t>
+      </w:r>
+      <w:proofErr w:type="gramStart"/>
+      <w:r>
+        <w:rPr>
+          <w:rFonts w:ascii="ProximaNova" w:hAnsi="ProximaNova"/>
+          <w:color w:val="292E35"/>
+          <w:sz w:val="30"/>
+          <w:szCs w:val="30"/>
+        </w:rPr>
+        <w:t>don’t</w:t>
+      </w:r>
+      <w:proofErr w:type="gramEnd"/>
+      <w:r>
+        <w:rPr>
+          <w:rFonts w:ascii="ProximaNova" w:hAnsi="ProximaNova"/>
+          <w:color w:val="292E35"/>
+          <w:sz w:val="30"/>
+          <w:szCs w:val="30"/>
+        </w:rPr>
+        <w:t xml:space="preserve"> really have to specify what package sum is coming from. Now </w:t>
+      </w:r>
+      <w:proofErr w:type="gramStart"/>
+      <w:r>
+        <w:rPr>
+          <w:rFonts w:ascii="ProximaNova" w:hAnsi="ProximaNova"/>
+          <w:color w:val="292E35"/>
+          <w:sz w:val="30"/>
+          <w:szCs w:val="30"/>
+        </w:rPr>
+        <w:t>it’s</w:t>
+      </w:r>
+      <w:proofErr w:type="gramEnd"/>
+      <w:r>
+        <w:rPr>
+          <w:rFonts w:ascii="ProximaNova" w:hAnsi="ProximaNova"/>
+          <w:color w:val="292E35"/>
+          <w:sz w:val="30"/>
+          <w:szCs w:val="30"/>
+        </w:rPr>
+        <w:t xml:space="preserve"> not just coming out of thin air. Behind the scenes R’s </w:t>
+      </w:r>
+      <w:proofErr w:type="gramStart"/>
+      <w:r>
+        <w:rPr>
+          <w:rStyle w:val="HTMLCode"/>
+          <w:rFonts w:ascii="Consolas" w:hAnsi="Consolas"/>
+          <w:color w:val="292E35"/>
+          <w:sz w:val="26"/>
+          <w:szCs w:val="26"/>
+          <w:shd w:val="clear" w:color="auto" w:fill="F6F8FA"/>
+        </w:rPr>
+        <w:t>sum(</w:t>
+      </w:r>
+      <w:proofErr w:type="gramEnd"/>
+      <w:r>
+        <w:rPr>
+          <w:rStyle w:val="HTMLCode"/>
+          <w:rFonts w:ascii="Consolas" w:hAnsi="Consolas"/>
+          <w:color w:val="292E35"/>
+          <w:sz w:val="26"/>
+          <w:szCs w:val="26"/>
+          <w:shd w:val="clear" w:color="auto" w:fill="F6F8FA"/>
+        </w:rPr>
+        <w:t>)</w:t>
+      </w:r>
+      <w:r>
+        <w:rPr>
+          <w:rFonts w:ascii="ProximaNova" w:hAnsi="ProximaNova"/>
+          <w:color w:val="292E35"/>
+          <w:sz w:val="30"/>
+          <w:szCs w:val="30"/>
+        </w:rPr>
+        <w:t> function here is coming from R’s base package. We could re-write the above as:</w:t>
+      </w:r>
+    </w:p>
+    <w:p>
+      <w:pPr>
+        <w:pStyle w:val="HTMLPreformatted"/>
+        <w:shd w:val="clear" w:color="auto" w:fill="F6F8FA"/>
+        <w:rPr>
+          <w:rFonts w:ascii="Consolas" w:hAnsi="Consolas"/>
+          <w:color w:val="292E35"/>
+          <w:sz w:val="26"/>
+          <w:szCs w:val="26"/>
+        </w:rPr>
+      </w:pPr>
+      <w:proofErr w:type="gramStart"/>
+      <w:r>
+        <w:rPr>
+          <w:rStyle w:val="HTMLCode"/>
+          <w:rFonts w:ascii="Consolas" w:hAnsi="Consolas"/>
+          <w:color w:val="292E35"/>
+          <w:sz w:val="22"/>
+          <w:szCs w:val="22"/>
+          <w:shd w:val="clear" w:color="auto" w:fill="F6F8FA"/>
+        </w:rPr>
+        <w:t>base::</w:t>
+      </w:r>
+      <w:proofErr w:type="gramEnd"/>
+      <w:r>
+        <w:rPr>
+          <w:rStyle w:val="HTMLCode"/>
+          <w:rFonts w:ascii="Consolas" w:hAnsi="Consolas"/>
+          <w:color w:val="292E35"/>
+          <w:sz w:val="22"/>
+          <w:szCs w:val="22"/>
+          <w:shd w:val="clear" w:color="auto" w:fill="F6F8FA"/>
+        </w:rPr>
+        <w:t xml:space="preserve">sum(2,2) </w:t>
+      </w:r>
+    </w:p>
+    <w:p>
+      <w:pPr>
+        <w:pStyle w:val="NormalWeb"/>
+        <w:shd w:val="clear" w:color="auto" w:fill="FFFFFF"/>
+        <w:rPr>
+          <w:rFonts w:ascii="ProximaNova" w:hAnsi="ProximaNova"/>
+          <w:color w:val="292E35"/>
+          <w:sz w:val="30"/>
+          <w:szCs w:val="30"/>
+        </w:rPr>
+      </w:pPr>
+      <w:proofErr w:type="gramStart"/>
+      <w:r>
+        <w:rPr>
+          <w:rFonts w:ascii="ProximaNova" w:hAnsi="ProximaNova"/>
+          <w:color w:val="292E35"/>
+          <w:sz w:val="30"/>
+          <w:szCs w:val="30"/>
+        </w:rPr>
+        <w:t>In order to</w:t>
+      </w:r>
+      <w:proofErr w:type="gramEnd"/>
+      <w:r>
+        <w:rPr>
+          <w:rFonts w:ascii="ProximaNova" w:hAnsi="ProximaNova"/>
+          <w:color w:val="292E35"/>
+          <w:sz w:val="30"/>
+          <w:szCs w:val="30"/>
+        </w:rPr>
+        <w:t xml:space="preserve"> be more explicit about where the function is coming from. Now we </w:t>
+      </w:r>
+      <w:proofErr w:type="gramStart"/>
+      <w:r>
+        <w:rPr>
+          <w:rFonts w:ascii="ProximaNova" w:hAnsi="ProximaNova"/>
+          <w:color w:val="292E35"/>
+          <w:sz w:val="30"/>
+          <w:szCs w:val="30"/>
+        </w:rPr>
+        <w:t>won’t</w:t>
+      </w:r>
+      <w:proofErr w:type="gramEnd"/>
+      <w:r>
+        <w:rPr>
+          <w:rFonts w:ascii="ProximaNova" w:hAnsi="ProximaNova"/>
+          <w:color w:val="292E35"/>
+          <w:sz w:val="30"/>
+          <w:szCs w:val="30"/>
+        </w:rPr>
+        <w:t xml:space="preserve"> get into the idea of environments and function masking here, for more reading on that check out </w:t>
+      </w:r>
+      <w:hyperlink r:id="rId21" w:history="1">
+        <w:r>
+          <w:rPr>
+            <w:rStyle w:val="Hyperlink"/>
+            <w:rFonts w:ascii="ProximaNova" w:hAnsi="ProximaNova"/>
+            <w:color w:val="030416"/>
+            <w:sz w:val="30"/>
+            <w:szCs w:val="30"/>
+          </w:rPr>
+          <w:t>Advanced R</w:t>
+        </w:r>
+      </w:hyperlink>
+      <w:r>
+        <w:rPr>
+          <w:rFonts w:ascii="ProximaNova" w:hAnsi="ProximaNova"/>
+          <w:color w:val="292E35"/>
+          <w:sz w:val="30"/>
+          <w:szCs w:val="30"/>
+        </w:rPr>
+        <w:t>. But we wanted to show how R can kind of look like Python.</w:t>
+      </w:r>
+    </w:p>
+    <w:p>
+      <w:pPr>
+        <w:pStyle w:val="NormalWeb"/>
+        <w:shd w:val="clear" w:color="auto" w:fill="FFFFFF"/>
+        <w:spacing w:after="0"/>
+        <w:rPr>
+          <w:rFonts w:ascii="ProximaNova" w:hAnsi="ProximaNova"/>
+          <w:color w:val="292E35"/>
+          <w:sz w:val="30"/>
+          <w:szCs w:val="30"/>
+        </w:rPr>
+      </w:pPr>
+      <w:r>
+        <w:rPr>
+          <w:rFonts w:ascii="ProximaNova" w:hAnsi="ProximaNova"/>
+          <w:color w:val="292E35"/>
+          <w:sz w:val="30"/>
+          <w:szCs w:val="30"/>
+        </w:rPr>
+        <w:t>Now there are TONS of functions from R’s </w:t>
+      </w:r>
+      <w:r>
+        <w:rPr>
+          <w:rStyle w:val="HTMLCode"/>
+          <w:rFonts w:ascii="Consolas" w:hAnsi="Consolas"/>
+          <w:color w:val="292E35"/>
+          <w:sz w:val="26"/>
+          <w:szCs w:val="26"/>
+          <w:shd w:val="clear" w:color="auto" w:fill="F6F8FA"/>
+        </w:rPr>
+        <w:t>{base}</w:t>
+      </w:r>
+      <w:r>
+        <w:rPr>
+          <w:rFonts w:ascii="ProximaNova" w:hAnsi="ProximaNova"/>
+          <w:color w:val="292E35"/>
+          <w:sz w:val="30"/>
+          <w:szCs w:val="30"/>
+        </w:rPr>
+        <w:t> package that you can find by either typing:</w:t>
+      </w:r>
+    </w:p>
+    <w:p>
+      <w:pPr>
+        <w:pStyle w:val="HTMLPreformatted"/>
+        <w:shd w:val="clear" w:color="auto" w:fill="F6F8FA"/>
+        <w:spacing w:after="240"/>
+        <w:rPr>
+          <w:rStyle w:val="HTMLCode"/>
+          <w:rFonts w:ascii="Consolas" w:hAnsi="Consolas"/>
+          <w:color w:val="292E35"/>
+          <w:sz w:val="22"/>
+          <w:szCs w:val="22"/>
+          <w:shd w:val="clear" w:color="auto" w:fill="F6F8FA"/>
+        </w:rPr>
+      </w:pPr>
+      <w:proofErr w:type="spellStart"/>
+      <w:r>
+        <w:rPr>
+          <w:rStyle w:val="HTMLCode"/>
+          <w:rFonts w:ascii="Consolas" w:hAnsi="Consolas"/>
+          <w:color w:val="292E35"/>
+          <w:sz w:val="22"/>
+          <w:szCs w:val="22"/>
+          <w:shd w:val="clear" w:color="auto" w:fill="F6F8FA"/>
+        </w:rPr>
+        <w:t>lsf</w:t>
+      </w:r>
+      <w:proofErr w:type="spellEnd"/>
+      <w:r>
+        <w:rPr>
+          <w:rStyle w:val="HTMLCode"/>
+          <w:rFonts w:ascii="Consolas" w:hAnsi="Consolas"/>
+          <w:color w:val="292E35"/>
+          <w:sz w:val="22"/>
+          <w:szCs w:val="22"/>
+          <w:shd w:val="clear" w:color="auto" w:fill="F6F8FA"/>
+        </w:rPr>
+        <w:t>("</w:t>
+      </w:r>
+      <w:proofErr w:type="spellStart"/>
+      <w:proofErr w:type="gramStart"/>
+      <w:r>
+        <w:rPr>
+          <w:rStyle w:val="HTMLCode"/>
+          <w:rFonts w:ascii="Consolas" w:hAnsi="Consolas"/>
+          <w:color w:val="292E35"/>
+          <w:sz w:val="22"/>
+          <w:szCs w:val="22"/>
+          <w:shd w:val="clear" w:color="auto" w:fill="F6F8FA"/>
+        </w:rPr>
+        <w:t>package:base</w:t>
+      </w:r>
+      <w:proofErr w:type="spellEnd"/>
+      <w:proofErr w:type="gramEnd"/>
+      <w:r>
+        <w:rPr>
+          <w:rStyle w:val="HTMLCode"/>
+          <w:rFonts w:ascii="Consolas" w:hAnsi="Consolas"/>
+          <w:color w:val="292E35"/>
+          <w:sz w:val="22"/>
+          <w:szCs w:val="22"/>
+          <w:shd w:val="clear" w:color="auto" w:fill="F6F8FA"/>
+        </w:rPr>
+        <w:t>")</w:t>
+      </w:r>
+    </w:p>
+    <w:p>
+      <w:pPr>
+        <w:pStyle w:val="NormalWeb"/>
+        <w:shd w:val="clear" w:color="auto" w:fill="FFFFFF"/>
+        <w:spacing w:after="0"/>
+        <w:rPr>
+          <w:rFonts w:ascii="ProximaNova" w:hAnsi="ProximaNova"/>
+          <w:color w:val="292E35"/>
+          <w:sz w:val="30"/>
+          <w:szCs w:val="30"/>
+        </w:rPr>
+      </w:pPr>
+      <w:r>
+        <w:rPr>
+          <w:rFonts w:ascii="ProximaNova" w:hAnsi="ProximaNova"/>
+          <w:color w:val="292E35"/>
+          <w:sz w:val="30"/>
+          <w:szCs w:val="30"/>
+        </w:rPr>
+        <w:t>Or can be a bit more casual and explore using RStudio’s auto complete feature. If you type out </w:t>
+      </w:r>
+      <w:proofErr w:type="gramStart"/>
+      <w:r>
+        <w:rPr>
+          <w:rStyle w:val="HTMLCode"/>
+          <w:rFonts w:ascii="Consolas" w:hAnsi="Consolas"/>
+          <w:color w:val="292E35"/>
+          <w:sz w:val="26"/>
+          <w:szCs w:val="26"/>
+          <w:shd w:val="clear" w:color="auto" w:fill="F6F8FA"/>
+        </w:rPr>
+        <w:t>base::</w:t>
+      </w:r>
+      <w:proofErr w:type="gramEnd"/>
+      <w:r>
+        <w:rPr>
+          <w:rFonts w:ascii="ProximaNova" w:hAnsi="ProximaNova"/>
+          <w:color w:val="292E35"/>
+          <w:sz w:val="30"/>
+          <w:szCs w:val="30"/>
+        </w:rPr>
+        <w:t> and letting RStudio’s auto complete to do the rest!</w:t>
+      </w:r>
+    </w:p>
+    <w:p>
+      <w:pPr>
+        <w:shd w:val="clear" w:color="auto" w:fill="FFFFFF"/>
+        <w:spacing w:before="100" w:beforeAutospacing="1" w:after="100" w:afterAutospacing="1" w:line="240" w:lineRule="auto"/>
+        <w:rPr>
+          <w:rFonts w:ascii="ProximaNova" w:eastAsia="Times New Roman" w:hAnsi="ProximaNova" w:cs="Times New Roman"/>
+          <w:color w:val="292E35"/>
+          <w:sz w:val="30"/>
+          <w:szCs w:val="30"/>
+        </w:rPr>
+      </w:pPr>
+      <w:r>
+        <w:rPr>
+          <w:rFonts w:ascii="ProximaNova" w:eastAsia="Times New Roman" w:hAnsi="ProximaNova" w:cs="Times New Roman"/>
+          <w:color w:val="292E35"/>
+          <w:sz w:val="30"/>
+          <w:szCs w:val="30"/>
+        </w:rPr>
+        <w:lastRenderedPageBreak/>
+        <w:drawing>
+          <wp:inline distT="0" distB="0" distL="0" distR="0" wp14:anchorId="3127805E" wp14:editId="60BD316B">
+            <wp:extent cx="5943600" cy="3326765"/>
+            <wp:effectExtent l="0" t="0" r="0" b="6985"/>
+            <wp:docPr id="13" name="Picture 13"/>
+            <wp:cNvGraphicFramePr>
+              <a:graphicFrameLocks xmlns:a="http://schemas.openxmlformats.org/drawingml/2006/main" noChangeAspect="1"/>
+            </wp:cNvGraphicFramePr>
+            <a:graphic xmlns:a="http://schemas.openxmlformats.org/drawingml/2006/main">
+              <a:graphicData uri="http://schemas.openxmlformats.org/drawingml/2006/picture">
+                <pic:pic xmlns:pic="http://schemas.openxmlformats.org/drawingml/2006/picture">
+                  <pic:nvPicPr>
+                    <pic:cNvPr id="1" name=""/>
+                    <pic:cNvPicPr/>
+                  </pic:nvPicPr>
+                  <pic:blipFill>
+                    <a:blip r:embed="rId22"/>
+                    <a:stretch>
+                      <a:fillRect/>
+                    </a:stretch>
+                  </pic:blipFill>
+                  <pic:spPr>
+                    <a:xfrm>
+                      <a:off x="0" y="0"/>
+                      <a:ext cx="5943600" cy="3326765"/>
+                    </a:xfrm>
+                    <a:prstGeom prst="rect">
+                      <a:avLst/>
+                    </a:prstGeom>
+                  </pic:spPr>
+                </pic:pic>
+              </a:graphicData>
+            </a:graphic>
+          </wp:inline>
+        </w:drawing>
+      </w:r>
+    </w:p>
+    <w:p>
+      <w:pPr>
+        <w:shd w:val="clear" w:color="auto" w:fill="FFFFFF"/>
+        <w:spacing w:before="100" w:beforeAutospacing="1" w:after="100" w:afterAutospacing="1" w:line="240" w:lineRule="auto"/>
+        <w:rPr>
+          <w:rFonts w:ascii="ProximaNova" w:eastAsia="Times New Roman" w:hAnsi="ProximaNova" w:cs="Times New Roman"/>
+          <w:color w:val="292E35"/>
+          <w:sz w:val="30"/>
+          <w:szCs w:val="30"/>
+        </w:rPr>
+      </w:pPr>
+      <w:r>
+        <w:rPr>
+          <w:rFonts w:ascii="ProximaNova" w:eastAsia="Times New Roman" w:hAnsi="ProximaNova" w:cs="Times New Roman"/>
+          <w:color w:val="292E35"/>
+          <w:sz w:val="30"/>
+          <w:szCs w:val="30"/>
+        </w:rPr>
+        <w:t xml:space="preserve">If </w:t>
+      </w:r>
+      <w:proofErr w:type="spellStart"/>
+      <w:r>
+        <w:rPr>
+          <w:rFonts w:ascii="ProximaNova" w:eastAsia="Times New Roman" w:hAnsi="ProximaNova" w:cs="Times New Roman"/>
+          <w:color w:val="292E35"/>
+          <w:sz w:val="30"/>
+          <w:szCs w:val="30"/>
+        </w:rPr>
+        <w:t>lsf</w:t>
+      </w:r>
+      <w:proofErr w:type="spellEnd"/>
+      <w:r>
+        <w:rPr>
+          <w:rFonts w:ascii="ProximaNova" w:eastAsia="Times New Roman" w:hAnsi="ProximaNova" w:cs="Times New Roman"/>
+          <w:color w:val="292E35"/>
+          <w:sz w:val="30"/>
+          <w:szCs w:val="30"/>
+        </w:rPr>
+        <w:t xml:space="preserve"> </w:t>
+      </w:r>
+      <w:proofErr w:type="gramStart"/>
+      <w:r>
+        <w:rPr>
+          <w:rFonts w:ascii="ProximaNova" w:eastAsia="Times New Roman" w:hAnsi="ProximaNova" w:cs="Times New Roman"/>
+          <w:color w:val="292E35"/>
+          <w:sz w:val="30"/>
+          <w:szCs w:val="30"/>
+        </w:rPr>
+        <w:t>doesn’t</w:t>
+      </w:r>
+      <w:proofErr w:type="gramEnd"/>
+      <w:r>
+        <w:rPr>
+          <w:rFonts w:ascii="ProximaNova" w:eastAsia="Times New Roman" w:hAnsi="ProximaNova" w:cs="Times New Roman"/>
+          <w:color w:val="292E35"/>
+          <w:sz w:val="30"/>
+          <w:szCs w:val="30"/>
+        </w:rPr>
+        <w:t xml:space="preserve"> work, try ls.</w:t>
+      </w:r>
+    </w:p>
+    <w:p>
+      <w:pPr>
+        <w:shd w:val="clear" w:color="auto" w:fill="FFFFFF"/>
+        <w:spacing w:before="100" w:beforeAutospacing="1" w:after="100" w:afterAutospacing="1" w:line="240" w:lineRule="auto"/>
+        <w:rPr>
+          <w:rFonts w:ascii="ProximaNova" w:eastAsia="Times New Roman" w:hAnsi="ProximaNova" w:cs="Times New Roman"/>
+          <w:color w:val="292E35"/>
+          <w:sz w:val="30"/>
+          <w:szCs w:val="30"/>
+        </w:rPr>
+      </w:pPr>
+      <w:r>
+        <w:rPr>
+          <w:rFonts w:ascii="ProximaNova" w:eastAsia="Times New Roman" w:hAnsi="ProximaNova" w:cs="Times New Roman"/>
+          <w:color w:val="292E35"/>
+          <w:sz w:val="30"/>
+          <w:szCs w:val="30"/>
+        </w:rPr>
+        <w:lastRenderedPageBreak/>
+        <w:drawing>
+          <wp:inline distT="0" distB="0" distL="0" distR="0" wp14:anchorId="5019CE16" wp14:editId="09040367">
+            <wp:extent cx="4298052" cy="5845047"/>
+            <wp:effectExtent l="0" t="0" r="7620" b="3810"/>
+            <wp:docPr id="14" name="Picture 14"/>
+            <wp:cNvGraphicFramePr>
+              <a:graphicFrameLocks xmlns:a="http://schemas.openxmlformats.org/drawingml/2006/main" noChangeAspect="1"/>
+            </wp:cNvGraphicFramePr>
+            <a:graphic xmlns:a="http://schemas.openxmlformats.org/drawingml/2006/main">
+              <a:graphicData uri="http://schemas.openxmlformats.org/drawingml/2006/picture">
+                <pic:pic xmlns:pic="http://schemas.openxmlformats.org/drawingml/2006/picture">
+                  <pic:nvPicPr>
+                    <pic:cNvPr id="1" name=""/>
+                    <pic:cNvPicPr/>
+                  </pic:nvPicPr>
+                  <pic:blipFill>
+                    <a:blip r:embed="rId23"/>
+                    <a:stretch>
+                      <a:fillRect/>
+                    </a:stretch>
+                  </pic:blipFill>
+                  <pic:spPr>
+                    <a:xfrm>
+                      <a:off x="0" y="0"/>
+                      <a:ext cx="4298052" cy="5845047"/>
+                    </a:xfrm>
+                    <a:prstGeom prst="rect">
+                      <a:avLst/>
+                    </a:prstGeom>
+                  </pic:spPr>
+                </pic:pic>
+              </a:graphicData>
+            </a:graphic>
+          </wp:inline>
+        </w:drawing>
+      </w:r>
+    </w:p>
+    <w:p>
+      <w:pPr>
+        <w:shd w:val="clear" w:color="auto" w:fill="FFFFFF"/>
+        <w:spacing w:before="100" w:beforeAutospacing="1" w:after="0" w:afterAutospacing="1" w:line="240" w:lineRule="auto"/>
+        <w:rPr>
+          <w:rFonts w:ascii="ProximaNova" w:eastAsia="Times New Roman" w:hAnsi="ProximaNova" w:cs="Times New Roman"/>
+          <w:color w:val="292E35"/>
+          <w:sz w:val="30"/>
+          <w:szCs w:val="30"/>
+        </w:rPr>
+      </w:pPr>
+      <w:r>
+        <w:rPr>
+          <w:rFonts w:ascii="ProximaNova" w:eastAsia="Times New Roman" w:hAnsi="ProximaNova" w:cs="Times New Roman"/>
+          <w:color w:val="292E35"/>
+          <w:sz w:val="30"/>
+          <w:szCs w:val="30"/>
+        </w:rPr>
+        <w:t>Lastly, before moving on to writing our own functions, if you want to see the code underlying any function in R, you can always type it without the </w:t>
+      </w:r>
+      <w:r>
+        <w:rPr>
+          <w:rFonts w:ascii="Consolas" w:eastAsia="Times New Roman" w:hAnsi="Consolas" w:cs="Courier New"/>
+          <w:color w:val="292E35"/>
+          <w:sz w:val="26"/>
+          <w:szCs w:val="26"/>
+          <w:shd w:val="clear" w:color="auto" w:fill="F6F8FA"/>
+        </w:rPr>
+        <w:t>()</w:t>
+      </w:r>
+      <w:r>
+        <w:rPr>
+          <w:rFonts w:ascii="ProximaNova" w:eastAsia="Times New Roman" w:hAnsi="ProximaNova" w:cs="Times New Roman"/>
+          <w:color w:val="292E35"/>
+          <w:sz w:val="30"/>
+          <w:szCs w:val="30"/>
+        </w:rPr>
+        <w:t>.</w:t>
+      </w:r>
+    </w:p>
+    <w:p>
+      <w:pPr>
+        <w:shd w:val="clear" w:color="auto" w:fill="FFFFFF"/>
+        <w:spacing w:before="100" w:beforeAutospacing="1" w:after="0" w:afterAutospacing="1" w:line="240" w:lineRule="auto"/>
+        <w:rPr>
+          <w:rFonts w:ascii="ProximaNova" w:eastAsia="Times New Roman" w:hAnsi="ProximaNova" w:cs="Times New Roman"/>
+          <w:color w:val="292E35"/>
+          <w:sz w:val="30"/>
+          <w:szCs w:val="30"/>
+        </w:rPr>
+      </w:pPr>
+      <w:r>
+        <w:rPr>
+          <w:rFonts w:ascii="ProximaNova" w:eastAsia="Times New Roman" w:hAnsi="ProximaNova" w:cs="Times New Roman"/>
+          <w:color w:val="292E35"/>
+          <w:sz w:val="30"/>
+          <w:szCs w:val="30"/>
+        </w:rPr>
+        <w:t>For example, if we look at the </w:t>
+      </w:r>
+      <w:proofErr w:type="spellStart"/>
+      <w:r>
+        <w:rPr>
+          <w:rFonts w:ascii="Consolas" w:eastAsia="Times New Roman" w:hAnsi="Consolas" w:cs="Courier New"/>
+          <w:color w:val="292E35"/>
+          <w:sz w:val="26"/>
+          <w:szCs w:val="26"/>
+          <w:shd w:val="clear" w:color="auto" w:fill="F6F8FA"/>
+        </w:rPr>
+        <w:t>if_</w:t>
+      </w:r>
+      <w:proofErr w:type="gramStart"/>
+      <w:r>
+        <w:rPr>
+          <w:rFonts w:ascii="Consolas" w:eastAsia="Times New Roman" w:hAnsi="Consolas" w:cs="Courier New"/>
+          <w:color w:val="292E35"/>
+          <w:sz w:val="26"/>
+          <w:szCs w:val="26"/>
+          <w:shd w:val="clear" w:color="auto" w:fill="F6F8FA"/>
+        </w:rPr>
+        <w:t>else</w:t>
+      </w:r>
+      <w:proofErr w:type="spellEnd"/>
+      <w:r>
+        <w:rPr>
+          <w:rFonts w:ascii="Consolas" w:eastAsia="Times New Roman" w:hAnsi="Consolas" w:cs="Courier New"/>
+          <w:color w:val="292E35"/>
+          <w:sz w:val="26"/>
+          <w:szCs w:val="26"/>
+          <w:shd w:val="clear" w:color="auto" w:fill="F6F8FA"/>
+        </w:rPr>
+        <w:t>(</w:t>
+      </w:r>
+      <w:proofErr w:type="gramEnd"/>
+      <w:r>
+        <w:rPr>
+          <w:rFonts w:ascii="Consolas" w:eastAsia="Times New Roman" w:hAnsi="Consolas" w:cs="Courier New"/>
+          <w:color w:val="292E35"/>
+          <w:sz w:val="26"/>
+          <w:szCs w:val="26"/>
+          <w:shd w:val="clear" w:color="auto" w:fill="F6F8FA"/>
+        </w:rPr>
+        <w:t>)</w:t>
+      </w:r>
+      <w:r>
+        <w:rPr>
+          <w:rFonts w:ascii="ProximaNova" w:eastAsia="Times New Roman" w:hAnsi="ProximaNova" w:cs="Times New Roman"/>
+          <w:color w:val="292E35"/>
+          <w:sz w:val="30"/>
+          <w:szCs w:val="30"/>
+        </w:rPr>
+        <w:t xml:space="preserve"> function out of </w:t>
+      </w:r>
+      <w:proofErr w:type="spellStart"/>
+      <w:r>
+        <w:rPr>
+          <w:rFonts w:ascii="ProximaNova" w:eastAsia="Times New Roman" w:hAnsi="ProximaNova" w:cs="Times New Roman"/>
+          <w:color w:val="292E35"/>
+          <w:sz w:val="30"/>
+          <w:szCs w:val="30"/>
+        </w:rPr>
+        <w:t>dplyr</w:t>
+      </w:r>
+      <w:proofErr w:type="spellEnd"/>
+      <w:r>
+        <w:rPr>
+          <w:rFonts w:ascii="ProximaNova" w:eastAsia="Times New Roman" w:hAnsi="ProximaNova" w:cs="Times New Roman"/>
+          <w:color w:val="292E35"/>
+          <w:sz w:val="30"/>
+          <w:szCs w:val="30"/>
+        </w:rPr>
+        <w:t xml:space="preserve"> by just running:</w:t>
+      </w:r>
+    </w:p>
+    <w:p>
+      <w:pPr>
+        <w:shd w:val="clear" w:color="auto" w:fill="F6F8FA"/>
+        <w:tabs>
+          <w:tab w:val="left" w:pos="916"/>
+          <w:tab w:val="left" w:pos="1832"/>
+          <w:tab w:val="left" w:pos="2748"/>
+          <w:tab w:val="left" w:pos="3664"/>
+          <w:tab w:val="left" w:pos="4580"/>
+          <w:tab w:val="left" w:pos="5496"/>
+          <w:tab w:val="left" w:pos="6412"/>
+          <w:tab w:val="left" w:pos="7328"/>
+          <w:tab w:val="left" w:pos="8244"/>
+          <w:tab w:val="left" w:pos="9160"/>
+          <w:tab w:val="left" w:pos="10076"/>
+          <w:tab w:val="left" w:pos="10992"/>
+          <w:tab w:val="left" w:pos="11908"/>
+          <w:tab w:val="left" w:pos="12824"/>
+          <w:tab w:val="left" w:pos="13740"/>
+          <w:tab w:val="left" w:pos="14656"/>
+        </w:tabs>
+        <w:spacing w:after="240" w:line="240" w:lineRule="auto"/>
+        <w:rPr>
+          <w:rFonts w:ascii="Consolas" w:eastAsia="Times New Roman" w:hAnsi="Consolas" w:cs="Courier New"/>
+          <w:color w:val="292E35"/>
+          <w:shd w:val="clear" w:color="auto" w:fill="F6F8FA"/>
+        </w:rPr>
+      </w:pPr>
+      <w:proofErr w:type="spellStart"/>
+      <w:proofErr w:type="gramStart"/>
+      <w:r>
+        <w:rPr>
+          <w:rFonts w:ascii="Consolas" w:eastAsia="Times New Roman" w:hAnsi="Consolas" w:cs="Courier New"/>
+          <w:color w:val="292E35"/>
+          <w:shd w:val="clear" w:color="auto" w:fill="F6F8FA"/>
+        </w:rPr>
+        <w:t>dplyr</w:t>
+      </w:r>
+      <w:proofErr w:type="spellEnd"/>
+      <w:r>
+        <w:rPr>
+          <w:rFonts w:ascii="Consolas" w:eastAsia="Times New Roman" w:hAnsi="Consolas" w:cs="Courier New"/>
+          <w:color w:val="292E35"/>
+          <w:shd w:val="clear" w:color="auto" w:fill="F6F8FA"/>
+        </w:rPr>
+        <w:t>::</w:t>
+      </w:r>
+      <w:proofErr w:type="spellStart"/>
+      <w:proofErr w:type="gramEnd"/>
+      <w:r>
+        <w:rPr>
+          <w:rFonts w:ascii="Consolas" w:eastAsia="Times New Roman" w:hAnsi="Consolas" w:cs="Courier New"/>
+          <w:color w:val="292E35"/>
+          <w:shd w:val="clear" w:color="auto" w:fill="F6F8FA"/>
+        </w:rPr>
+        <w:t>if_else</w:t>
+      </w:r>
+      <w:proofErr w:type="spellEnd"/>
+    </w:p>
+    <w:p>
+      <w:pPr>
+        <w:shd w:val="clear" w:color="auto" w:fill="FFFFFF"/>
+        <w:spacing w:before="100" w:beforeAutospacing="1" w:after="100" w:afterAutospacing="1" w:line="240" w:lineRule="auto"/>
+        <w:rPr>
+          <w:rFonts w:ascii="ProximaNova" w:eastAsia="Times New Roman" w:hAnsi="ProximaNova" w:cs="Times New Roman"/>
+          <w:color w:val="292E35"/>
+          <w:sz w:val="30"/>
+          <w:szCs w:val="30"/>
+        </w:rPr>
+      </w:pPr>
+      <w:r>
+        <w:rPr>
+          <w:rFonts w:ascii="ProximaNova" w:eastAsia="Times New Roman" w:hAnsi="ProximaNova" w:cs="Times New Roman"/>
+          <w:color w:val="292E35"/>
+          <w:sz w:val="30"/>
+          <w:szCs w:val="30"/>
+        </w:rPr>
+        <w:t>Our output will look something like this:</w:t>
+      </w:r>
+    </w:p>
+    <w:p>
+      <w:pPr>
+        <w:shd w:val="clear" w:color="auto" w:fill="FFFFFF"/>
+        <w:spacing w:before="100" w:beforeAutospacing="1" w:after="100" w:afterAutospacing="1" w:line="240" w:lineRule="auto"/>
+        <w:rPr>
+          <w:rFonts w:ascii="ProximaNova" w:eastAsia="Times New Roman" w:hAnsi="ProximaNova" w:cs="Times New Roman"/>
+          <w:color w:val="292E35"/>
+          <w:sz w:val="30"/>
+          <w:szCs w:val="30"/>
+        </w:rPr>
+      </w:pPr>
+      <w:r>
+        <w:rPr>
+          <w:rFonts w:ascii="ProximaNova" w:eastAsia="Times New Roman" w:hAnsi="ProximaNova" w:cs="Times New Roman"/>
+          <w:color w:val="292E35"/>
+          <w:sz w:val="30"/>
+          <w:szCs w:val="30"/>
+        </w:rPr>
+        <w:lastRenderedPageBreak/>
+        <w:drawing>
+          <wp:inline distT="0" distB="0" distL="0" distR="0" wp14:anchorId="58227B6B" wp14:editId="3DE594B5">
+            <wp:extent cx="4755292" cy="2164268"/>
+            <wp:effectExtent l="0" t="0" r="7620" b="7620"/>
+            <wp:docPr id="15" name="Picture 15"/>
+            <wp:cNvGraphicFramePr>
+              <a:graphicFrameLocks xmlns:a="http://schemas.openxmlformats.org/drawingml/2006/main" noChangeAspect="1"/>
+            </wp:cNvGraphicFramePr>
+            <a:graphic xmlns:a="http://schemas.openxmlformats.org/drawingml/2006/main">
+              <a:graphicData uri="http://schemas.openxmlformats.org/drawingml/2006/picture">
+                <pic:pic xmlns:pic="http://schemas.openxmlformats.org/drawingml/2006/picture">
+                  <pic:nvPicPr>
+                    <pic:cNvPr id="1" name=""/>
+                    <pic:cNvPicPr/>
+                  </pic:nvPicPr>
+                  <pic:blipFill>
+                    <a:blip r:embed="rId24"/>
+                    <a:stretch>
+                      <a:fillRect/>
+                    </a:stretch>
+                  </pic:blipFill>
+                  <pic:spPr>
+                    <a:xfrm>
+                      <a:off x="0" y="0"/>
+                      <a:ext cx="4755292" cy="2164268"/>
+                    </a:xfrm>
+                    <a:prstGeom prst="rect">
+                      <a:avLst/>
+                    </a:prstGeom>
+                  </pic:spPr>
+                </pic:pic>
+              </a:graphicData>
+            </a:graphic>
+          </wp:inline>
+        </w:drawing>
+      </w:r>
+    </w:p>
+    <w:p>
+      <w:pPr>
+        <w:shd w:val="clear" w:color="auto" w:fill="FFFFFF"/>
+        <w:spacing w:before="100" w:beforeAutospacing="1" w:after="100" w:afterAutospacing="1" w:line="240" w:lineRule="auto"/>
+        <w:rPr>
+          <w:rFonts w:ascii="ProximaNova" w:hAnsi="ProximaNova"/>
+          <w:color w:val="292E35"/>
+          <w:sz w:val="30"/>
+          <w:szCs w:val="30"/>
+          <w:shd w:val="clear" w:color="auto" w:fill="FFFFFF"/>
+        </w:rPr>
+      </w:pPr>
+      <w:r>
+        <w:rPr>
+          <w:rFonts w:ascii="ProximaNova" w:hAnsi="ProximaNova"/>
+          <w:color w:val="292E35"/>
+          <w:sz w:val="30"/>
+          <w:szCs w:val="30"/>
+          <w:shd w:val="clear" w:color="auto" w:fill="FFFFFF"/>
+        </w:rPr>
+        <w:t xml:space="preserve">One fantastic way to </w:t>
+      </w:r>
+      <w:proofErr w:type="spellStart"/>
+      <w:r>
+        <w:rPr>
+          <w:rFonts w:ascii="ProximaNova" w:hAnsi="ProximaNova"/>
+          <w:color w:val="292E35"/>
+          <w:sz w:val="30"/>
+          <w:szCs w:val="30"/>
+          <w:shd w:val="clear" w:color="auto" w:fill="FFFFFF"/>
+        </w:rPr>
+        <w:t>to</w:t>
+      </w:r>
+      <w:proofErr w:type="spellEnd"/>
+      <w:r>
+        <w:rPr>
+          <w:rFonts w:ascii="ProximaNova" w:hAnsi="ProximaNova"/>
+          <w:color w:val="292E35"/>
+          <w:sz w:val="30"/>
+          <w:szCs w:val="30"/>
+          <w:shd w:val="clear" w:color="auto" w:fill="FFFFFF"/>
+        </w:rPr>
+        <w:t xml:space="preserve"> learn a lot about any language when starting out is to try to spend a lot of time reading it before committing to writing it (just like learning a new spoken language!).</w:t>
       </w:r>
     </w:p>
     <w:p>

</xml_diff>

<commit_message>
create functions - R
</commit_message>
<xml_diff>
--- a/R/R - Job Aid.docx
+++ b/R/R - Job Aid.docx
@@ -55,7 +55,7 @@
                     <pic:cNvPicPr/>
                   </pic:nvPicPr>
                   <pic:blipFill>
-                    <a:blip r:embed="rId4"/>
+                    <a:blip r:embed="rId5"/>
                     <a:stretch>
                       <a:fillRect/>
                     </a:stretch>
@@ -116,7 +116,7 @@
         </w:rPr>
         <w:t xml:space="preserve"> talk about soon-- and then on the bottom right we see our Viewer. You can change the positions of this if you’d like and </w:t>
       </w:r>
-      <w:hyperlink r:id="rId5" w:history="1">
+      <w:hyperlink r:id="rId6" w:history="1">
         <w:r>
           <w:rPr>
             <w:rStyle w:val="Hyperlink"/>
@@ -240,131 +240,6 @@
             <wp:extent cx="5943600" cy="3347720"/>
             <wp:effectExtent l="0" t="0" r="0" b="5080"/>
             <wp:docPr id="2" name="Picture 2"/>
-            <wp:cNvGraphicFramePr>
-              <a:graphicFrameLocks xmlns:a="http://schemas.openxmlformats.org/drawingml/2006/main" noChangeAspect="1"/>
-            </wp:cNvGraphicFramePr>
-            <a:graphic xmlns:a="http://schemas.openxmlformats.org/drawingml/2006/main">
-              <a:graphicData uri="http://schemas.openxmlformats.org/drawingml/2006/picture">
-                <pic:pic xmlns:pic="http://schemas.openxmlformats.org/drawingml/2006/picture">
-                  <pic:nvPicPr>
-                    <pic:cNvPr id="1" name=""/>
-                    <pic:cNvPicPr/>
-                  </pic:nvPicPr>
-                  <pic:blipFill>
-                    <a:blip r:embed="rId6"/>
-                    <a:stretch>
-                      <a:fillRect/>
-                    </a:stretch>
-                  </pic:blipFill>
-                  <pic:spPr>
-                    <a:xfrm>
-                      <a:off x="0" y="0"/>
-                      <a:ext cx="5943600" cy="3347720"/>
-                    </a:xfrm>
-                    <a:prstGeom prst="rect">
-                      <a:avLst/>
-                    </a:prstGeom>
-                  </pic:spPr>
-                </pic:pic>
-              </a:graphicData>
-            </a:graphic>
-          </wp:inline>
-        </w:drawing>
-      </w:r>
-    </w:p>
-    <w:p>
-      <w:pPr>
-        <w:pStyle w:val="NormalWeb"/>
-        <w:shd w:val="clear" w:color="auto" w:fill="FFFFFF"/>
-        <w:spacing w:after="0"/>
-        <w:rPr>
-          <w:rFonts w:ascii="ProximaNova" w:hAnsi="ProximaNova"/>
-          <w:color w:val="292E35"/>
-          <w:sz w:val="30"/>
-          <w:szCs w:val="30"/>
-        </w:rPr>
-      </w:pPr>
-      <w:r>
-        <w:rPr>
-          <w:rFonts w:ascii="ProximaNova" w:hAnsi="ProximaNova"/>
-          <w:color w:val="292E35"/>
-          <w:sz w:val="30"/>
-          <w:szCs w:val="30"/>
-        </w:rPr>
-        <w:t>We can change here to </w:t>
-      </w:r>
-      <w:r>
-        <w:rPr>
-          <w:rStyle w:val="HTMLCode"/>
-          <w:rFonts w:ascii="Consolas" w:hAnsi="Consolas"/>
-          <w:color w:val="292E35"/>
-          <w:sz w:val="26"/>
-          <w:szCs w:val="26"/>
-          <w:shd w:val="clear" w:color="auto" w:fill="F6F8FA"/>
-        </w:rPr>
-        <w:t>Solarized Dark</w:t>
-      </w:r>
-      <w:r>
-        <w:rPr>
-          <w:rFonts w:ascii="ProximaNova" w:hAnsi="ProximaNova"/>
-          <w:color w:val="292E35"/>
-          <w:sz w:val="30"/>
-          <w:szCs w:val="30"/>
-        </w:rPr>
-        <w:t>.</w:t>
-      </w:r>
-    </w:p>
-    <w:p>
-      <w:pPr>
-        <w:pStyle w:val="NormalWeb"/>
-        <w:shd w:val="clear" w:color="auto" w:fill="FFFFFF"/>
-        <w:rPr>
-          <w:rFonts w:ascii="ProximaNova" w:hAnsi="ProximaNova"/>
-          <w:color w:val="292E35"/>
-          <w:sz w:val="30"/>
-          <w:szCs w:val="30"/>
-        </w:rPr>
-      </w:pPr>
-      <w:r>
-        <w:rPr>
-          <w:rFonts w:ascii="ProximaNova" w:hAnsi="ProximaNova"/>
-          <w:color w:val="292E35"/>
-          <w:sz w:val="30"/>
-          <w:szCs w:val="30"/>
-        </w:rPr>
-        <w:t xml:space="preserve">Now while we’re here in Preferences, let’s also do something that’s going to save you a lot of pain in the long run which is make the default behavior to never save your </w:t>
-      </w:r>
-      <w:proofErr w:type="gramStart"/>
-      <w:r>
-        <w:rPr>
-          <w:rFonts w:ascii="ProximaNova" w:hAnsi="ProximaNova"/>
-          <w:color w:val="292E35"/>
-          <w:sz w:val="30"/>
-          <w:szCs w:val="30"/>
-        </w:rPr>
-        <w:t>work space</w:t>
-      </w:r>
-      <w:proofErr w:type="gramEnd"/>
-      <w:r>
-        <w:rPr>
-          <w:rFonts w:ascii="ProximaNova" w:hAnsi="ProximaNova"/>
-          <w:color w:val="292E35"/>
-          <w:sz w:val="30"/>
-          <w:szCs w:val="30"/>
-        </w:rPr>
-        <w:t>.</w:t>
-      </w:r>
-    </w:p>
-    <w:p>
-      <w:r>
-        <w:rPr>
-          <w:noProof/>
-        </w:rPr>
-        <w:drawing>
-          <wp:inline distT="0" distB="0" distL="0" distR="0" wp14:anchorId="03A447AC" wp14:editId="5C546C0E">
-            <wp:extent cx="5943600" cy="3362960"/>
-            <wp:effectExtent l="0" t="0" r="0" b="8890"/>
-            <wp:docPr id="3" name="Picture 3"/>
             <wp:cNvGraphicFramePr>
               <a:graphicFrameLocks xmlns:a="http://schemas.openxmlformats.org/drawingml/2006/main" noChangeAspect="1"/>
             </wp:cNvGraphicFramePr>
@@ -384,7 +259,7 @@
                   <pic:spPr>
                     <a:xfrm>
                       <a:off x="0" y="0"/>
-                      <a:ext cx="5943600" cy="3362960"/>
+                      <a:ext cx="5943600" cy="3347720"/>
                     </a:xfrm>
                     <a:prstGeom prst="rect">
                       <a:avLst/>
@@ -398,16 +273,98 @@
       </w:r>
     </w:p>
     <w:p>
+      <w:pPr>
+        <w:pStyle w:val="NormalWeb"/>
+        <w:shd w:val="clear" w:color="auto" w:fill="FFFFFF"/>
+        <w:spacing w:after="0"/>
+        <w:rPr>
+          <w:rFonts w:ascii="ProximaNova" w:hAnsi="ProximaNova"/>
+          <w:color w:val="292E35"/>
+          <w:sz w:val="30"/>
+          <w:szCs w:val="30"/>
+        </w:rPr>
+      </w:pPr>
+      <w:r>
+        <w:rPr>
+          <w:rFonts w:ascii="ProximaNova" w:hAnsi="ProximaNova"/>
+          <w:color w:val="292E35"/>
+          <w:sz w:val="30"/>
+          <w:szCs w:val="30"/>
+        </w:rPr>
+        <w:t>We can change here to </w:t>
+      </w:r>
+      <w:r>
+        <w:rPr>
+          <w:rStyle w:val="HTMLCode"/>
+          <w:rFonts w:ascii="Consolas" w:hAnsi="Consolas"/>
+          <w:color w:val="292E35"/>
+          <w:sz w:val="26"/>
+          <w:szCs w:val="26"/>
+          <w:shd w:val="clear" w:color="auto" w:fill="F6F8FA"/>
+        </w:rPr>
+        <w:t>Solarized Dark</w:t>
+      </w:r>
+      <w:r>
+        <w:rPr>
+          <w:rFonts w:ascii="ProximaNova" w:hAnsi="ProximaNova"/>
+          <w:color w:val="292E35"/>
+          <w:sz w:val="30"/>
+          <w:szCs w:val="30"/>
+        </w:rPr>
+        <w:t>.</w:t>
+      </w:r>
+    </w:p>
+    <w:p>
+      <w:pPr>
+        <w:pStyle w:val="NormalWeb"/>
+        <w:shd w:val="clear" w:color="auto" w:fill="FFFFFF"/>
+        <w:rPr>
+          <w:rFonts w:ascii="ProximaNova" w:hAnsi="ProximaNova"/>
+          <w:color w:val="292E35"/>
+          <w:sz w:val="30"/>
+          <w:szCs w:val="30"/>
+        </w:rPr>
+      </w:pPr>
+      <w:r>
+        <w:rPr>
+          <w:rFonts w:ascii="ProximaNova" w:hAnsi="ProximaNova"/>
+          <w:color w:val="292E35"/>
+          <w:sz w:val="30"/>
+          <w:szCs w:val="30"/>
+        </w:rPr>
+        <w:t xml:space="preserve">Now while we’re here in Preferences, let’s also do something that’s going to save you a lot of pain in the long run which is make the default behavior to never save your </w:t>
+      </w:r>
+      <w:proofErr w:type="gramStart"/>
+      <w:r>
+        <w:rPr>
+          <w:rFonts w:ascii="ProximaNova" w:hAnsi="ProximaNova"/>
+          <w:color w:val="292E35"/>
+          <w:sz w:val="30"/>
+          <w:szCs w:val="30"/>
+        </w:rPr>
+        <w:t>work space</w:t>
+      </w:r>
+      <w:proofErr w:type="gramEnd"/>
+      <w:r>
+        <w:rPr>
+          <w:rFonts w:ascii="ProximaNova" w:hAnsi="ProximaNova"/>
+          <w:color w:val="292E35"/>
+          <w:sz w:val="30"/>
+          <w:szCs w:val="30"/>
+        </w:rPr>
+        <w:t>.</w:t>
+      </w:r>
+    </w:p>
+    <w:p>
       <w:r>
         <w:rPr>
           <w:noProof/>
         </w:rPr>
-        <w:lastRenderedPageBreak/>
         <w:drawing>
-          <wp:inline distT="0" distB="0" distL="0" distR="0" wp14:anchorId="6C06C55D" wp14:editId="6E814118">
-            <wp:extent cx="5943600" cy="3362325"/>
-            <wp:effectExtent l="0" t="0" r="0" b="9525"/>
-            <wp:docPr id="4" name="Picture 4"/>
+          <wp:inline distT="0" distB="0" distL="0" distR="0" wp14:anchorId="03A447AC" wp14:editId="5C546C0E">
+            <wp:extent cx="5943600" cy="3362960"/>
+            <wp:effectExtent l="0" t="0" r="0" b="8890"/>
+            <wp:docPr id="3" name="Picture 3"/>
             <wp:cNvGraphicFramePr>
               <a:graphicFrameLocks xmlns:a="http://schemas.openxmlformats.org/drawingml/2006/main" noChangeAspect="1"/>
             </wp:cNvGraphicFramePr>
@@ -427,6 +384,49 @@
                   <pic:spPr>
                     <a:xfrm>
                       <a:off x="0" y="0"/>
+                      <a:ext cx="5943600" cy="3362960"/>
+                    </a:xfrm>
+                    <a:prstGeom prst="rect">
+                      <a:avLst/>
+                    </a:prstGeom>
+                  </pic:spPr>
+                </pic:pic>
+              </a:graphicData>
+            </a:graphic>
+          </wp:inline>
+        </w:drawing>
+      </w:r>
+    </w:p>
+    <w:p>
+      <w:r>
+        <w:rPr>
+          <w:noProof/>
+        </w:rPr>
+        <w:lastRenderedPageBreak/>
+        <w:drawing>
+          <wp:inline distT="0" distB="0" distL="0" distR="0" wp14:anchorId="6C06C55D" wp14:editId="6E814118">
+            <wp:extent cx="5943600" cy="3362325"/>
+            <wp:effectExtent l="0" t="0" r="0" b="9525"/>
+            <wp:docPr id="4" name="Picture 4"/>
+            <wp:cNvGraphicFramePr>
+              <a:graphicFrameLocks xmlns:a="http://schemas.openxmlformats.org/drawingml/2006/main" noChangeAspect="1"/>
+            </wp:cNvGraphicFramePr>
+            <a:graphic xmlns:a="http://schemas.openxmlformats.org/drawingml/2006/main">
+              <a:graphicData uri="http://schemas.openxmlformats.org/drawingml/2006/picture">
+                <pic:pic xmlns:pic="http://schemas.openxmlformats.org/drawingml/2006/picture">
+                  <pic:nvPicPr>
+                    <pic:cNvPr id="1" name=""/>
+                    <pic:cNvPicPr/>
+                  </pic:nvPicPr>
+                  <pic:blipFill>
+                    <a:blip r:embed="rId9"/>
+                    <a:stretch>
+                      <a:fillRect/>
+                    </a:stretch>
+                  </pic:blipFill>
+                  <pic:spPr>
+                    <a:xfrm>
+                      <a:off x="0" y="0"/>
                       <a:ext cx="5943600" cy="3362325"/>
                     </a:xfrm>
                     <a:prstGeom prst="rect">
@@ -627,7 +627,7 @@
         </w:rPr>
         <w:t xml:space="preserve"> serious about learning about good practices in working with </w:t>
       </w:r>
-      <w:hyperlink r:id="rId9" w:history="1">
+      <w:hyperlink r:id="rId10" w:history="1">
         <w:r>
           <w:rPr>
             <w:rStyle w:val="Hyperlink"/>
@@ -1050,7 +1050,7 @@
                     </pic:cNvPicPr>
                   </pic:nvPicPr>
                   <pic:blipFill>
-                    <a:blip r:embed="rId10">
+                    <a:blip r:embed="rId11">
                       <a:extLst>
                         <a:ext uri="{28A0092B-C50C-407E-A947-70E740481C1C}">
                           <a14:useLocalDpi xmlns:a14="http://schemas.microsoft.com/office/drawing/2010/main" val="0"/>
@@ -1531,7 +1531,7 @@
                     <pic:cNvPicPr/>
                   </pic:nvPicPr>
                   <pic:blipFill>
-                    <a:blip r:embed="rId11"/>
+                    <a:blip r:embed="rId12"/>
                     <a:stretch>
                       <a:fillRect/>
                     </a:stretch>
@@ -2039,7 +2039,7 @@
         </w:rPr>
         <w:t>. There are a couple of different reasons why this is. The short answer as to why this is, is because this is part of R’s </w:t>
       </w:r>
-      <w:hyperlink r:id="rId12" w:history="1">
+      <w:hyperlink r:id="rId13" w:history="1">
         <w:r>
           <w:rPr>
             <w:rStyle w:val="Hyperlink"/>
@@ -2152,59 +2152,6 @@
             <wp:extent cx="2598420" cy="1205993"/>
             <wp:effectExtent l="0" t="0" r="0" b="0"/>
             <wp:docPr id="7" name="Picture 7"/>
-            <wp:cNvGraphicFramePr>
-              <a:graphicFrameLocks xmlns:a="http://schemas.openxmlformats.org/drawingml/2006/main" noChangeAspect="1"/>
-            </wp:cNvGraphicFramePr>
-            <a:graphic xmlns:a="http://schemas.openxmlformats.org/drawingml/2006/main">
-              <a:graphicData uri="http://schemas.openxmlformats.org/drawingml/2006/picture">
-                <pic:pic xmlns:pic="http://schemas.openxmlformats.org/drawingml/2006/picture">
-                  <pic:nvPicPr>
-                    <pic:cNvPr id="1" name=""/>
-                    <pic:cNvPicPr/>
-                  </pic:nvPicPr>
-                  <pic:blipFill>
-                    <a:blip r:embed="rId13"/>
-                    <a:stretch>
-                      <a:fillRect/>
-                    </a:stretch>
-                  </pic:blipFill>
-                  <pic:spPr>
-                    <a:xfrm>
-                      <a:off x="0" y="0"/>
-                      <a:ext cx="2603253" cy="1208236"/>
-                    </a:xfrm>
-                    <a:prstGeom prst="rect">
-                      <a:avLst/>
-                    </a:prstGeom>
-                  </pic:spPr>
-                </pic:pic>
-              </a:graphicData>
-            </a:graphic>
-          </wp:inline>
-        </w:drawing>
-      </w:r>
-      <w:r>
-        <w:rPr>
-          <w:rFonts w:ascii="ProximaNova" w:eastAsia="Times New Roman" w:hAnsi="ProximaNova" w:cs="Times New Roman"/>
-          <w:color w:val="292E35"/>
-          <w:sz w:val="30"/>
-          <w:szCs w:val="30"/>
-        </w:rPr>
-        <w:t xml:space="preserve"> </w:t>
-      </w:r>
-      <w:r>
-        <w:rPr>
-          <w:rFonts w:ascii="ProximaNova" w:eastAsia="Times New Roman" w:hAnsi="ProximaNova" w:cs="Times New Roman"/>
-          <w:noProof/>
-          <w:color w:val="292E35"/>
-          <w:sz w:val="30"/>
-          <w:szCs w:val="30"/>
-        </w:rPr>
-        <w:drawing>
-          <wp:inline distT="0" distB="0" distL="0" distR="0" wp14:anchorId="1AB36BAB" wp14:editId="3A3C0B08">
-            <wp:extent cx="2230805" cy="1958340"/>
-            <wp:effectExtent l="0" t="0" r="0" b="3810"/>
-            <wp:docPr id="8" name="Picture 8"/>
             <wp:cNvGraphicFramePr>
               <a:graphicFrameLocks xmlns:a="http://schemas.openxmlformats.org/drawingml/2006/main" noChangeAspect="1"/>
             </wp:cNvGraphicFramePr>
@@ -2224,6 +2171,59 @@
                   <pic:spPr>
                     <a:xfrm>
                       <a:off x="0" y="0"/>
+                      <a:ext cx="2603253" cy="1208236"/>
+                    </a:xfrm>
+                    <a:prstGeom prst="rect">
+                      <a:avLst/>
+                    </a:prstGeom>
+                  </pic:spPr>
+                </pic:pic>
+              </a:graphicData>
+            </a:graphic>
+          </wp:inline>
+        </w:drawing>
+      </w:r>
+      <w:r>
+        <w:rPr>
+          <w:rFonts w:ascii="ProximaNova" w:eastAsia="Times New Roman" w:hAnsi="ProximaNova" w:cs="Times New Roman"/>
+          <w:color w:val="292E35"/>
+          <w:sz w:val="30"/>
+          <w:szCs w:val="30"/>
+        </w:rPr>
+        <w:t xml:space="preserve"> </w:t>
+      </w:r>
+      <w:r>
+        <w:rPr>
+          <w:rFonts w:ascii="ProximaNova" w:eastAsia="Times New Roman" w:hAnsi="ProximaNova" w:cs="Times New Roman"/>
+          <w:noProof/>
+          <w:color w:val="292E35"/>
+          <w:sz w:val="30"/>
+          <w:szCs w:val="30"/>
+        </w:rPr>
+        <w:drawing>
+          <wp:inline distT="0" distB="0" distL="0" distR="0" wp14:anchorId="1AB36BAB" wp14:editId="3A3C0B08">
+            <wp:extent cx="2230805" cy="1958340"/>
+            <wp:effectExtent l="0" t="0" r="0" b="3810"/>
+            <wp:docPr id="8" name="Picture 8"/>
+            <wp:cNvGraphicFramePr>
+              <a:graphicFrameLocks xmlns:a="http://schemas.openxmlformats.org/drawingml/2006/main" noChangeAspect="1"/>
+            </wp:cNvGraphicFramePr>
+            <a:graphic xmlns:a="http://schemas.openxmlformats.org/drawingml/2006/main">
+              <a:graphicData uri="http://schemas.openxmlformats.org/drawingml/2006/picture">
+                <pic:pic xmlns:pic="http://schemas.openxmlformats.org/drawingml/2006/picture">
+                  <pic:nvPicPr>
+                    <pic:cNvPr id="1" name=""/>
+                    <pic:cNvPicPr/>
+                  </pic:nvPicPr>
+                  <pic:blipFill>
+                    <a:blip r:embed="rId15"/>
+                    <a:stretch>
+                      <a:fillRect/>
+                    </a:stretch>
+                  </pic:blipFill>
+                  <pic:spPr>
+                    <a:xfrm>
+                      <a:off x="0" y="0"/>
                       <a:ext cx="2235292" cy="1962279"/>
                     </a:xfrm>
                     <a:prstGeom prst="rect">
@@ -2798,7 +2798,7 @@
         </w:rPr>
         <w:t>. If you want to read more about this, check out this chapter on </w:t>
       </w:r>
-      <w:hyperlink r:id="rId15" w:anchor="objects" w:history="1">
+      <w:hyperlink r:id="rId16" w:anchor="objects" w:history="1">
         <w:r>
           <w:rPr>
             <w:rStyle w:val="Hyperlink"/>
@@ -3246,7 +3246,7 @@
                     <pic:cNvPicPr/>
                   </pic:nvPicPr>
                   <pic:blipFill>
-                    <a:blip r:embed="rId16"/>
+                    <a:blip r:embed="rId17"/>
                     <a:stretch>
                       <a:fillRect/>
                     </a:stretch>
@@ -3735,147 +3735,6 @@
             <wp:extent cx="1958510" cy="396274"/>
             <wp:effectExtent l="0" t="0" r="3810" b="3810"/>
             <wp:docPr id="10" name="Picture 10"/>
-            <wp:cNvGraphicFramePr>
-              <a:graphicFrameLocks xmlns:a="http://schemas.openxmlformats.org/drawingml/2006/main" noChangeAspect="1"/>
-            </wp:cNvGraphicFramePr>
-            <a:graphic xmlns:a="http://schemas.openxmlformats.org/drawingml/2006/main">
-              <a:graphicData uri="http://schemas.openxmlformats.org/drawingml/2006/picture">
-                <pic:pic xmlns:pic="http://schemas.openxmlformats.org/drawingml/2006/picture">
-                  <pic:nvPicPr>
-                    <pic:cNvPr id="1" name=""/>
-                    <pic:cNvPicPr/>
-                  </pic:nvPicPr>
-                  <pic:blipFill>
-                    <a:blip r:embed="rId17"/>
-                    <a:stretch>
-                      <a:fillRect/>
-                    </a:stretch>
-                  </pic:blipFill>
-                  <pic:spPr>
-                    <a:xfrm>
-                      <a:off x="0" y="0"/>
-                      <a:ext cx="1958510" cy="396274"/>
-                    </a:xfrm>
-                    <a:prstGeom prst="rect">
-                      <a:avLst/>
-                    </a:prstGeom>
-                  </pic:spPr>
-                </pic:pic>
-              </a:graphicData>
-            </a:graphic>
-          </wp:inline>
-        </w:drawing>
-      </w:r>
-    </w:p>
-    <w:p>
-      <w:pPr>
-        <w:pStyle w:val="NormalWeb"/>
-        <w:shd w:val="clear" w:color="auto" w:fill="FFFFFF"/>
-        <w:rPr>
-          <w:rFonts w:ascii="ProximaNova" w:hAnsi="ProximaNova"/>
-          <w:color w:val="292E35"/>
-          <w:sz w:val="30"/>
-          <w:szCs w:val="30"/>
-        </w:rPr>
-      </w:pPr>
-      <w:r>
-        <w:rPr>
-          <w:rFonts w:ascii="ProximaNova" w:hAnsi="ProximaNova"/>
-          <w:color w:val="292E35"/>
-          <w:sz w:val="30"/>
-          <w:szCs w:val="30"/>
-        </w:rPr>
-        <w:t>And if we wanted the data from the first row and first column, we would type:</w:t>
-      </w:r>
-    </w:p>
-    <w:p>
-      <w:pPr>
-        <w:pStyle w:val="HTMLPreformatted"/>
-        <w:shd w:val="clear" w:color="auto" w:fill="F6F8FA"/>
-        <w:spacing w:after="240"/>
-        <w:rPr>
-          <w:rStyle w:val="HTMLCode"/>
-          <w:rFonts w:ascii="Consolas" w:hAnsi="Consolas"/>
-          <w:color w:val="292E35"/>
-          <w:sz w:val="22"/>
-          <w:szCs w:val="22"/>
-          <w:shd w:val="clear" w:color="auto" w:fill="F6F8FA"/>
-        </w:rPr>
-      </w:pPr>
-      <w:proofErr w:type="spellStart"/>
-      <w:r>
-        <w:rPr>
-          <w:rStyle w:val="HTMLCode"/>
-          <w:rFonts w:ascii="Consolas" w:hAnsi="Consolas"/>
-          <w:color w:val="292E35"/>
-          <w:sz w:val="22"/>
-          <w:szCs w:val="22"/>
-          <w:shd w:val="clear" w:color="auto" w:fill="F6F8FA"/>
-        </w:rPr>
-        <w:t>coffee_</w:t>
-      </w:r>
-      <w:proofErr w:type="gramStart"/>
-      <w:r>
-        <w:rPr>
-          <w:rStyle w:val="HTMLCode"/>
-          <w:rFonts w:ascii="Consolas" w:hAnsi="Consolas"/>
-          <w:color w:val="292E35"/>
-          <w:sz w:val="22"/>
-          <w:szCs w:val="22"/>
-          <w:shd w:val="clear" w:color="auto" w:fill="F6F8FA"/>
-        </w:rPr>
-        <w:t>data</w:t>
-      </w:r>
-      <w:proofErr w:type="spellEnd"/>
-      <w:r>
-        <w:rPr>
-          <w:rStyle w:val="HTMLCode"/>
-          <w:rFonts w:ascii="Consolas" w:hAnsi="Consolas"/>
-          <w:color w:val="292E35"/>
-          <w:sz w:val="22"/>
-          <w:szCs w:val="22"/>
-          <w:shd w:val="clear" w:color="auto" w:fill="F6F8FA"/>
-        </w:rPr>
-        <w:t>[</w:t>
-      </w:r>
-      <w:proofErr w:type="gramEnd"/>
-      <w:r>
-        <w:rPr>
-          <w:rStyle w:val="HTMLCode"/>
-          <w:rFonts w:ascii="Consolas" w:hAnsi="Consolas"/>
-          <w:color w:val="292E35"/>
-          <w:sz w:val="22"/>
-          <w:szCs w:val="22"/>
-          <w:shd w:val="clear" w:color="auto" w:fill="F6F8FA"/>
-        </w:rPr>
-        <w:t>1,1]</w:t>
-      </w:r>
-    </w:p>
-    <w:p>
-      <w:pPr>
-        <w:pStyle w:val="NormalWeb"/>
-        <w:shd w:val="clear" w:color="auto" w:fill="FFFFFF"/>
-        <w:spacing w:after="0"/>
-        <w:rPr>
-          <w:rFonts w:ascii="ProximaNova" w:hAnsi="ProximaNova"/>
-          <w:color w:val="292E35"/>
-          <w:sz w:val="30"/>
-          <w:szCs w:val="30"/>
-        </w:rPr>
-      </w:pPr>
-      <w:r>
-        <w:rPr>
-          <w:rFonts w:ascii="ProximaNova" w:hAnsi="ProximaNova"/>
-          <w:noProof/>
-          <w:color w:val="292E35"/>
-          <w:sz w:val="30"/>
-          <w:szCs w:val="30"/>
-        </w:rPr>
-        <w:drawing>
-          <wp:inline distT="0" distB="0" distL="0" distR="0" wp14:anchorId="2032AEB6" wp14:editId="53653EE1">
-            <wp:extent cx="1310754" cy="396274"/>
-            <wp:effectExtent l="0" t="0" r="3810" b="3810"/>
-            <wp:docPr id="11" name="Picture 11"/>
             <wp:cNvGraphicFramePr>
               <a:graphicFrameLocks xmlns:a="http://schemas.openxmlformats.org/drawingml/2006/main" noChangeAspect="1"/>
             </wp:cNvGraphicFramePr>
@@ -3895,7 +3754,7 @@
                   <pic:spPr>
                     <a:xfrm>
                       <a:off x="0" y="0"/>
-                      <a:ext cx="1310754" cy="396274"/>
+                      <a:ext cx="1958510" cy="396274"/>
                     </a:xfrm>
                     <a:prstGeom prst="rect">
                       <a:avLst/>
@@ -3912,92 +3771,21 @@
       <w:pPr>
         <w:pStyle w:val="NormalWeb"/>
         <w:shd w:val="clear" w:color="auto" w:fill="FFFFFF"/>
-        <w:spacing w:after="0"/>
-        <w:rPr>
-          <w:rFonts w:ascii="ProximaNova" w:hAnsi="ProximaNova"/>
-          <w:color w:val="292E35"/>
-          <w:sz w:val="30"/>
-          <w:szCs w:val="30"/>
-        </w:rPr>
-      </w:pPr>
-      <w:r>
-        <w:rPr>
-          <w:rFonts w:ascii="ProximaNova" w:hAnsi="ProximaNova"/>
-          <w:color w:val="292E35"/>
-          <w:sz w:val="30"/>
-          <w:szCs w:val="30"/>
-        </w:rPr>
-        <w:t xml:space="preserve">There are other ways to get data out of a data frame and the last thing </w:t>
-      </w:r>
-      <w:proofErr w:type="gramStart"/>
-      <w:r>
-        <w:rPr>
-          <w:rFonts w:ascii="ProximaNova" w:hAnsi="ProximaNova"/>
-          <w:color w:val="292E35"/>
-          <w:sz w:val="30"/>
-          <w:szCs w:val="30"/>
-        </w:rPr>
-        <w:t>we’ll</w:t>
-      </w:r>
-      <w:proofErr w:type="gramEnd"/>
-      <w:r>
-        <w:rPr>
-          <w:rFonts w:ascii="ProximaNova" w:hAnsi="ProximaNova"/>
-          <w:color w:val="292E35"/>
-          <w:sz w:val="30"/>
-          <w:szCs w:val="30"/>
-        </w:rPr>
-        <w:t xml:space="preserve"> show you is one way to extract a column from a data frame. If you </w:t>
-      </w:r>
-      <w:r>
-        <w:rPr>
-          <w:rFonts w:ascii="ProximaNova" w:hAnsi="ProximaNova"/>
-          <w:color w:val="292E35"/>
-          <w:sz w:val="30"/>
-          <w:szCs w:val="30"/>
-        </w:rPr>
-        <w:lastRenderedPageBreak/>
-        <w:t>want to, for example, grab out the column </w:t>
-      </w:r>
-      <w:r>
-        <w:rPr>
-          <w:rStyle w:val="HTMLCode"/>
-          <w:rFonts w:ascii="Consolas" w:hAnsi="Consolas"/>
-          <w:color w:val="292E35"/>
-          <w:sz w:val="26"/>
-          <w:szCs w:val="26"/>
-          <w:shd w:val="clear" w:color="auto" w:fill="F6F8FA"/>
-        </w:rPr>
-        <w:t>coffees</w:t>
-      </w:r>
-      <w:r>
-        <w:rPr>
-          <w:rFonts w:ascii="ProximaNova" w:hAnsi="ProximaNova"/>
-          <w:color w:val="292E35"/>
-          <w:sz w:val="30"/>
-          <w:szCs w:val="30"/>
-        </w:rPr>
-        <w:t>, we can use the </w:t>
-      </w:r>
-      <w:r>
-        <w:rPr>
-          <w:rStyle w:val="HTMLCode"/>
-          <w:rFonts w:ascii="Consolas" w:hAnsi="Consolas"/>
-          <w:color w:val="292E35"/>
-          <w:sz w:val="26"/>
-          <w:szCs w:val="26"/>
-          <w:shd w:val="clear" w:color="auto" w:fill="F6F8FA"/>
-        </w:rPr>
-        <w:t>$</w:t>
-      </w:r>
-      <w:r>
-        <w:rPr>
-          <w:rFonts w:ascii="ProximaNova" w:hAnsi="ProximaNova"/>
-          <w:color w:val="292E35"/>
-          <w:sz w:val="30"/>
-          <w:szCs w:val="30"/>
-        </w:rPr>
-        <w:t> to do this.</w:t>
+        <w:rPr>
+          <w:rFonts w:ascii="ProximaNova" w:hAnsi="ProximaNova"/>
+          <w:color w:val="292E35"/>
+          <w:sz w:val="30"/>
+          <w:szCs w:val="30"/>
+        </w:rPr>
+      </w:pPr>
+      <w:r>
+        <w:rPr>
+          <w:rFonts w:ascii="ProximaNova" w:hAnsi="ProximaNova"/>
+          <w:color w:val="292E35"/>
+          <w:sz w:val="30"/>
+          <w:szCs w:val="30"/>
+        </w:rPr>
+        <w:t>And if we wanted the data from the first row and first column, we would type:</w:t>
       </w:r>
     </w:p>
     <w:p>
@@ -4024,9 +3812,44 @@
           <w:szCs w:val="22"/>
           <w:shd w:val="clear" w:color="auto" w:fill="F6F8FA"/>
         </w:rPr>
-        <w:t>coffee_data$coffees</w:t>
+        <w:t>coffee_</w:t>
+      </w:r>
+      <w:proofErr w:type="gramStart"/>
+      <w:r>
+        <w:rPr>
+          <w:rStyle w:val="HTMLCode"/>
+          <w:rFonts w:ascii="Consolas" w:hAnsi="Consolas"/>
+          <w:color w:val="292E35"/>
+          <w:sz w:val="22"/>
+          <w:szCs w:val="22"/>
+          <w:shd w:val="clear" w:color="auto" w:fill="F6F8FA"/>
+        </w:rPr>
+        <w:t>data</w:t>
       </w:r>
       <w:proofErr w:type="spellEnd"/>
+      <w:r>
+        <w:rPr>
+          <w:rStyle w:val="HTMLCode"/>
+          <w:rFonts w:ascii="Consolas" w:hAnsi="Consolas"/>
+          <w:color w:val="292E35"/>
+          <w:sz w:val="22"/>
+          <w:szCs w:val="22"/>
+          <w:shd w:val="clear" w:color="auto" w:fill="F6F8FA"/>
+        </w:rPr>
+        <w:t>[</w:t>
+      </w:r>
+      <w:proofErr w:type="gramEnd"/>
+      <w:r>
+        <w:rPr>
+          <w:rStyle w:val="HTMLCode"/>
+          <w:rFonts w:ascii="Consolas" w:hAnsi="Consolas"/>
+          <w:color w:val="292E35"/>
+          <w:sz w:val="22"/>
+          <w:szCs w:val="22"/>
+          <w:shd w:val="clear" w:color="auto" w:fill="F6F8FA"/>
+        </w:rPr>
+        <w:t>1,1]</w:t>
+      </w:r>
     </w:p>
     <w:p>
       <w:pPr>
@@ -4049,10 +3872,10 @@
           <w:szCs w:val="30"/>
         </w:rPr>
         <w:drawing>
-          <wp:inline distT="0" distB="0" distL="0" distR="0" wp14:anchorId="046ABCA8" wp14:editId="0DD42DDC">
-            <wp:extent cx="1646063" cy="274344"/>
-            <wp:effectExtent l="0" t="0" r="0" b="0"/>
-            <wp:docPr id="12" name="Picture 12"/>
+          <wp:inline distT="0" distB="0" distL="0" distR="0" wp14:anchorId="2032AEB6" wp14:editId="53653EE1">
+            <wp:extent cx="1310754" cy="396274"/>
+            <wp:effectExtent l="0" t="0" r="3810" b="3810"/>
+            <wp:docPr id="11" name="Picture 11"/>
             <wp:cNvGraphicFramePr>
               <a:graphicFrameLocks xmlns:a="http://schemas.openxmlformats.org/drawingml/2006/main" noChangeAspect="1"/>
             </wp:cNvGraphicFramePr>
@@ -4072,6 +3895,183 @@
                   <pic:spPr>
                     <a:xfrm>
                       <a:off x="0" y="0"/>
+                      <a:ext cx="1310754" cy="396274"/>
+                    </a:xfrm>
+                    <a:prstGeom prst="rect">
+                      <a:avLst/>
+                    </a:prstGeom>
+                  </pic:spPr>
+                </pic:pic>
+              </a:graphicData>
+            </a:graphic>
+          </wp:inline>
+        </w:drawing>
+      </w:r>
+    </w:p>
+    <w:p>
+      <w:pPr>
+        <w:pStyle w:val="NormalWeb"/>
+        <w:shd w:val="clear" w:color="auto" w:fill="FFFFFF"/>
+        <w:spacing w:after="0"/>
+        <w:rPr>
+          <w:rFonts w:ascii="ProximaNova" w:hAnsi="ProximaNova"/>
+          <w:color w:val="292E35"/>
+          <w:sz w:val="30"/>
+          <w:szCs w:val="30"/>
+        </w:rPr>
+      </w:pPr>
+      <w:r>
+        <w:rPr>
+          <w:rFonts w:ascii="ProximaNova" w:hAnsi="ProximaNova"/>
+          <w:color w:val="292E35"/>
+          <w:sz w:val="30"/>
+          <w:szCs w:val="30"/>
+        </w:rPr>
+        <w:t xml:space="preserve">There are other ways to get data out of a data frame and the last thing </w:t>
+      </w:r>
+      <w:proofErr w:type="gramStart"/>
+      <w:r>
+        <w:rPr>
+          <w:rFonts w:ascii="ProximaNova" w:hAnsi="ProximaNova"/>
+          <w:color w:val="292E35"/>
+          <w:sz w:val="30"/>
+          <w:szCs w:val="30"/>
+        </w:rPr>
+        <w:t>we’ll</w:t>
+      </w:r>
+      <w:proofErr w:type="gramEnd"/>
+      <w:r>
+        <w:rPr>
+          <w:rFonts w:ascii="ProximaNova" w:hAnsi="ProximaNova"/>
+          <w:color w:val="292E35"/>
+          <w:sz w:val="30"/>
+          <w:szCs w:val="30"/>
+        </w:rPr>
+        <w:t xml:space="preserve"> show you is one way to extract a column from a data frame. If you </w:t>
+      </w:r>
+      <w:r>
+        <w:rPr>
+          <w:rFonts w:ascii="ProximaNova" w:hAnsi="ProximaNova"/>
+          <w:color w:val="292E35"/>
+          <w:sz w:val="30"/>
+          <w:szCs w:val="30"/>
+        </w:rPr>
+        <w:lastRenderedPageBreak/>
+        <w:t>want to, for example, grab out the column </w:t>
+      </w:r>
+      <w:r>
+        <w:rPr>
+          <w:rStyle w:val="HTMLCode"/>
+          <w:rFonts w:ascii="Consolas" w:hAnsi="Consolas"/>
+          <w:color w:val="292E35"/>
+          <w:sz w:val="26"/>
+          <w:szCs w:val="26"/>
+          <w:shd w:val="clear" w:color="auto" w:fill="F6F8FA"/>
+        </w:rPr>
+        <w:t>coffees</w:t>
+      </w:r>
+      <w:r>
+        <w:rPr>
+          <w:rFonts w:ascii="ProximaNova" w:hAnsi="ProximaNova"/>
+          <w:color w:val="292E35"/>
+          <w:sz w:val="30"/>
+          <w:szCs w:val="30"/>
+        </w:rPr>
+        <w:t>, we can use the </w:t>
+      </w:r>
+      <w:r>
+        <w:rPr>
+          <w:rStyle w:val="HTMLCode"/>
+          <w:rFonts w:ascii="Consolas" w:hAnsi="Consolas"/>
+          <w:color w:val="292E35"/>
+          <w:sz w:val="26"/>
+          <w:szCs w:val="26"/>
+          <w:shd w:val="clear" w:color="auto" w:fill="F6F8FA"/>
+        </w:rPr>
+        <w:t>$</w:t>
+      </w:r>
+      <w:r>
+        <w:rPr>
+          <w:rFonts w:ascii="ProximaNova" w:hAnsi="ProximaNova"/>
+          <w:color w:val="292E35"/>
+          <w:sz w:val="30"/>
+          <w:szCs w:val="30"/>
+        </w:rPr>
+        <w:t> to do this.</w:t>
+      </w:r>
+    </w:p>
+    <w:p>
+      <w:pPr>
+        <w:pStyle w:val="HTMLPreformatted"/>
+        <w:shd w:val="clear" w:color="auto" w:fill="F6F8FA"/>
+        <w:spacing w:after="240"/>
+        <w:rPr>
+          <w:rStyle w:val="HTMLCode"/>
+          <w:rFonts w:ascii="Consolas" w:hAnsi="Consolas"/>
+          <w:color w:val="292E35"/>
+          <w:sz w:val="22"/>
+          <w:szCs w:val="22"/>
+          <w:shd w:val="clear" w:color="auto" w:fill="F6F8FA"/>
+        </w:rPr>
+      </w:pPr>
+      <w:proofErr w:type="spellStart"/>
+      <w:r>
+        <w:rPr>
+          <w:rStyle w:val="HTMLCode"/>
+          <w:rFonts w:ascii="Consolas" w:hAnsi="Consolas"/>
+          <w:color w:val="292E35"/>
+          <w:sz w:val="22"/>
+          <w:szCs w:val="22"/>
+          <w:shd w:val="clear" w:color="auto" w:fill="F6F8FA"/>
+        </w:rPr>
+        <w:t>coffee_data$coffees</w:t>
+      </w:r>
+      <w:proofErr w:type="spellEnd"/>
+    </w:p>
+    <w:p>
+      <w:pPr>
+        <w:pStyle w:val="NormalWeb"/>
+        <w:shd w:val="clear" w:color="auto" w:fill="FFFFFF"/>
+        <w:spacing w:after="0"/>
+        <w:rPr>
+          <w:rFonts w:ascii="ProximaNova" w:hAnsi="ProximaNova"/>
+          <w:color w:val="292E35"/>
+          <w:sz w:val="30"/>
+          <w:szCs w:val="30"/>
+        </w:rPr>
+      </w:pPr>
+      <w:r>
+        <w:rPr>
+          <w:rFonts w:ascii="ProximaNova" w:hAnsi="ProximaNova"/>
+          <w:noProof/>
+          <w:color w:val="292E35"/>
+          <w:sz w:val="30"/>
+          <w:szCs w:val="30"/>
+        </w:rPr>
+        <w:drawing>
+          <wp:inline distT="0" distB="0" distL="0" distR="0" wp14:anchorId="046ABCA8" wp14:editId="0DD42DDC">
+            <wp:extent cx="1646063" cy="274344"/>
+            <wp:effectExtent l="0" t="0" r="0" b="0"/>
+            <wp:docPr id="12" name="Picture 12"/>
+            <wp:cNvGraphicFramePr>
+              <a:graphicFrameLocks xmlns:a="http://schemas.openxmlformats.org/drawingml/2006/main" noChangeAspect="1"/>
+            </wp:cNvGraphicFramePr>
+            <a:graphic xmlns:a="http://schemas.openxmlformats.org/drawingml/2006/main">
+              <a:graphicData uri="http://schemas.openxmlformats.org/drawingml/2006/picture">
+                <pic:pic xmlns:pic="http://schemas.openxmlformats.org/drawingml/2006/picture">
+                  <pic:nvPicPr>
+                    <pic:cNvPr id="1" name=""/>
+                    <pic:cNvPicPr/>
+                  </pic:nvPicPr>
+                  <pic:blipFill>
+                    <a:blip r:embed="rId20"/>
+                    <a:stretch>
+                      <a:fillRect/>
+                    </a:stretch>
+                  </pic:blipFill>
+                  <pic:spPr>
+                    <a:xfrm>
+                      <a:off x="0" y="0"/>
                       <a:ext cx="1646063" cy="274344"/>
                     </a:xfrm>
                     <a:prstGeom prst="rect">
@@ -4232,7 +4232,7 @@
         </w:rPr>
         <w:t>Just like Python, there are many, many ways to expand this out to get the data you might want and you can read about it </w:t>
       </w:r>
-      <w:hyperlink r:id="rId20" w:history="1">
+      <w:hyperlink r:id="rId21" w:history="1">
         <w:r>
           <w:rPr>
             <w:rStyle w:val="Hyperlink"/>
@@ -4966,7 +4966,7 @@
         </w:rPr>
         <w:t xml:space="preserve"> get into the idea of environments and function masking here, for more reading on that check out </w:t>
       </w:r>
-      <w:hyperlink r:id="rId21" w:history="1">
+      <w:hyperlink r:id="rId22" w:history="1">
         <w:r>
           <w:rPr>
             <w:rStyle w:val="Hyperlink"/>
@@ -5153,6 +5153,7 @@
       <w:r>
         <w:rPr>
           <w:rFonts w:ascii="ProximaNova" w:eastAsia="Times New Roman" w:hAnsi="ProximaNova" w:cs="Times New Roman"/>
+          <w:noProof/>
           <w:color w:val="292E35"/>
           <w:sz w:val="30"/>
           <w:szCs w:val="30"/>
@@ -5174,7 +5175,7 @@
                     <pic:cNvPicPr/>
                   </pic:nvPicPr>
                   <pic:blipFill>
-                    <a:blip r:embed="rId22"/>
+                    <a:blip r:embed="rId23"/>
                     <a:stretch>
                       <a:fillRect/>
                     </a:stretch>
@@ -5270,6 +5271,7 @@
       <w:r>
         <w:rPr>
           <w:rFonts w:ascii="ProximaNova" w:eastAsia="Times New Roman" w:hAnsi="ProximaNova" w:cs="Times New Roman"/>
+          <w:noProof/>
           <w:color w:val="292E35"/>
           <w:sz w:val="30"/>
           <w:szCs w:val="30"/>
@@ -5291,7 +5293,7 @@
                     <pic:cNvPicPr/>
                   </pic:nvPicPr>
                   <pic:blipFill>
-                    <a:blip r:embed="rId23"/>
+                    <a:blip r:embed="rId24"/>
                     <a:stretch>
                       <a:fillRect/>
                     </a:stretch>
@@ -5540,6 +5542,7 @@
       <w:r>
         <w:rPr>
           <w:rFonts w:ascii="ProximaNova" w:eastAsia="Times New Roman" w:hAnsi="ProximaNova" w:cs="Times New Roman"/>
+          <w:noProof/>
           <w:color w:val="292E35"/>
           <w:sz w:val="30"/>
           <w:szCs w:val="30"/>
@@ -5561,7 +5564,7 @@
                     <pic:cNvPicPr/>
                   </pic:nvPicPr>
                   <pic:blipFill>
-                    <a:blip r:embed="rId24"/>
+                    <a:blip r:embed="rId25"/>
                     <a:stretch>
                       <a:fillRect/>
                     </a:stretch>
@@ -5629,6 +5632,814 @@
     </w:p>
     <w:p>
       <w:pPr>
+        <w:pStyle w:val="Heading4"/>
+        <w:shd w:val="clear" w:color="auto" w:fill="FFFFFF"/>
+        <w:spacing w:line="312" w:lineRule="atLeast"/>
+        <w:rPr>
+          <w:rFonts w:ascii="ProximaNova" w:hAnsi="ProximaNova"/>
+          <w:color w:val="292E35"/>
+          <w:sz w:val="36"/>
+          <w:szCs w:val="36"/>
+        </w:rPr>
+      </w:pPr>
+      <w:r>
+        <w:rPr>
+          <w:rFonts w:ascii="ProximaNova" w:hAnsi="ProximaNova"/>
+          <w:color w:val="292E35"/>
+          <w:sz w:val="36"/>
+          <w:szCs w:val="36"/>
+        </w:rPr>
+        <w:t>Writing Our Own Functions</w:t>
+      </w:r>
+    </w:p>
+    <w:p>
+      <w:pPr>
+        <w:pStyle w:val="NormalWeb"/>
+        <w:shd w:val="clear" w:color="auto" w:fill="FFFFFF"/>
+        <w:rPr>
+          <w:rFonts w:ascii="ProximaNova" w:hAnsi="ProximaNova"/>
+          <w:color w:val="292E35"/>
+          <w:sz w:val="30"/>
+          <w:szCs w:val="30"/>
+        </w:rPr>
+      </w:pPr>
+      <w:r>
+        <w:rPr>
+          <w:rFonts w:ascii="ProximaNova" w:hAnsi="ProximaNova"/>
+          <w:color w:val="292E35"/>
+          <w:sz w:val="30"/>
+          <w:szCs w:val="30"/>
+        </w:rPr>
+        <w:t>As listed in </w:t>
+      </w:r>
+      <w:hyperlink r:id="rId26" w:anchor="functions" w:history="1">
+        <w:r>
+          <w:rPr>
+            <w:rStyle w:val="Hyperlink"/>
+            <w:rFonts w:ascii="ProximaNova" w:hAnsi="ProximaNova"/>
+            <w:color w:val="030416"/>
+            <w:sz w:val="30"/>
+            <w:szCs w:val="30"/>
+          </w:rPr>
+          <w:t>Hands on Programming with R</w:t>
+        </w:r>
+      </w:hyperlink>
+      <w:r>
+        <w:rPr>
+          <w:rFonts w:ascii="ProximaNova" w:hAnsi="ProximaNova"/>
+          <w:color w:val="292E35"/>
+          <w:sz w:val="30"/>
+          <w:szCs w:val="30"/>
+        </w:rPr>
+        <w:t>, functions in R have three basic parts:</w:t>
+      </w:r>
+    </w:p>
+    <w:p>
+      <w:pPr>
+        <w:numPr>
+          <w:ilvl w:val="0"/>
+          <w:numId w:val="1"/>
+        </w:numPr>
+        <w:shd w:val="clear" w:color="auto" w:fill="FFFFFF"/>
+        <w:spacing w:before="100" w:beforeAutospacing="1" w:after="100" w:afterAutospacing="1" w:line="240" w:lineRule="auto"/>
+        <w:rPr>
+          <w:rFonts w:ascii="ProximaNova" w:hAnsi="ProximaNova"/>
+          <w:color w:val="292E35"/>
+          <w:sz w:val="30"/>
+          <w:szCs w:val="30"/>
+        </w:rPr>
+      </w:pPr>
+      <w:r>
+        <w:rPr>
+          <w:rFonts w:ascii="ProximaNova" w:hAnsi="ProximaNova"/>
+          <w:color w:val="292E35"/>
+          <w:sz w:val="30"/>
+          <w:szCs w:val="30"/>
+        </w:rPr>
+        <w:t>Name</w:t>
+      </w:r>
+    </w:p>
+    <w:p>
+      <w:pPr>
+        <w:numPr>
+          <w:ilvl w:val="0"/>
+          <w:numId w:val="1"/>
+        </w:numPr>
+        <w:shd w:val="clear" w:color="auto" w:fill="FFFFFF"/>
+        <w:spacing w:before="100" w:beforeAutospacing="1" w:after="100" w:afterAutospacing="1" w:line="240" w:lineRule="auto"/>
+        <w:rPr>
+          <w:rFonts w:ascii="ProximaNova" w:hAnsi="ProximaNova"/>
+          <w:color w:val="292E35"/>
+          <w:sz w:val="30"/>
+          <w:szCs w:val="30"/>
+        </w:rPr>
+      </w:pPr>
+      <w:r>
+        <w:rPr>
+          <w:rFonts w:ascii="ProximaNova" w:hAnsi="ProximaNova"/>
+          <w:color w:val="292E35"/>
+          <w:sz w:val="30"/>
+          <w:szCs w:val="30"/>
+        </w:rPr>
+        <w:t>The Body of Code</w:t>
+      </w:r>
+    </w:p>
+    <w:p>
+      <w:pPr>
+        <w:numPr>
+          <w:ilvl w:val="0"/>
+          <w:numId w:val="1"/>
+        </w:numPr>
+        <w:shd w:val="clear" w:color="auto" w:fill="FFFFFF"/>
+        <w:spacing w:before="100" w:beforeAutospacing="1" w:after="100" w:afterAutospacing="1" w:line="240" w:lineRule="auto"/>
+        <w:rPr>
+          <w:rFonts w:ascii="ProximaNova" w:hAnsi="ProximaNova"/>
+          <w:color w:val="292E35"/>
+          <w:sz w:val="30"/>
+          <w:szCs w:val="30"/>
+        </w:rPr>
+      </w:pPr>
+      <w:r>
+        <w:rPr>
+          <w:rFonts w:ascii="ProximaNova" w:hAnsi="ProximaNova"/>
+          <w:color w:val="292E35"/>
+          <w:sz w:val="30"/>
+          <w:szCs w:val="30"/>
+        </w:rPr>
+        <w:t>Set of Arguments</w:t>
+      </w:r>
+    </w:p>
+    <w:p>
+      <w:pPr>
+        <w:pStyle w:val="NormalWeb"/>
+        <w:shd w:val="clear" w:color="auto" w:fill="FFFFFF"/>
+        <w:rPr>
+          <w:rFonts w:ascii="ProximaNova" w:hAnsi="ProximaNova"/>
+          <w:color w:val="292E35"/>
+          <w:sz w:val="30"/>
+          <w:szCs w:val="30"/>
+        </w:rPr>
+      </w:pPr>
+      <w:r>
+        <w:rPr>
+          <w:rFonts w:ascii="ProximaNova" w:hAnsi="ProximaNova"/>
+          <w:color w:val="292E35"/>
+          <w:sz w:val="30"/>
+          <w:szCs w:val="30"/>
+        </w:rPr>
+        <w:t>and take the general form of</w:t>
+      </w:r>
+    </w:p>
+    <w:p>
+      <w:pPr>
+        <w:pStyle w:val="HTMLPreformatted"/>
+        <w:shd w:val="clear" w:color="auto" w:fill="F6F8FA"/>
+        <w:rPr>
+          <w:rFonts w:ascii="Consolas" w:hAnsi="Consolas"/>
+          <w:color w:val="292E35"/>
+          <w:sz w:val="26"/>
+          <w:szCs w:val="26"/>
+        </w:rPr>
+      </w:pPr>
+      <w:proofErr w:type="spellStart"/>
+      <w:r>
+        <w:rPr>
+          <w:rStyle w:val="HTMLCode"/>
+          <w:rFonts w:ascii="Consolas" w:hAnsi="Consolas"/>
+          <w:color w:val="292E35"/>
+          <w:sz w:val="22"/>
+          <w:szCs w:val="22"/>
+          <w:shd w:val="clear" w:color="auto" w:fill="F6F8FA"/>
+        </w:rPr>
+        <w:t>my_new_r_function</w:t>
+      </w:r>
+      <w:proofErr w:type="spellEnd"/>
+      <w:r>
+        <w:rPr>
+          <w:rStyle w:val="HTMLCode"/>
+          <w:rFonts w:ascii="Consolas" w:hAnsi="Consolas"/>
+          <w:color w:val="292E35"/>
+          <w:sz w:val="22"/>
+          <w:szCs w:val="22"/>
+          <w:shd w:val="clear" w:color="auto" w:fill="F6F8FA"/>
+        </w:rPr>
+        <w:t xml:space="preserve"> &lt;- </w:t>
+      </w:r>
+      <w:proofErr w:type="gramStart"/>
+      <w:r>
+        <w:rPr>
+          <w:rStyle w:val="HTMLCode"/>
+          <w:rFonts w:ascii="Consolas" w:hAnsi="Consolas"/>
+          <w:color w:val="292E35"/>
+          <w:sz w:val="22"/>
+          <w:szCs w:val="22"/>
+          <w:shd w:val="clear" w:color="auto" w:fill="F6F8FA"/>
+        </w:rPr>
+        <w:t>function(</w:t>
+      </w:r>
+      <w:proofErr w:type="gramEnd"/>
+      <w:r>
+        <w:rPr>
+          <w:rStyle w:val="HTMLCode"/>
+          <w:rFonts w:ascii="Consolas" w:hAnsi="Consolas"/>
+          <w:color w:val="292E35"/>
+          <w:sz w:val="22"/>
+          <w:szCs w:val="22"/>
+          <w:shd w:val="clear" w:color="auto" w:fill="F6F8FA"/>
+        </w:rPr>
+        <w:t xml:space="preserve">) {} </w:t>
+      </w:r>
+    </w:p>
+    <w:p>
+      <w:pPr>
+        <w:shd w:val="clear" w:color="auto" w:fill="FFFFFF"/>
+        <w:spacing w:before="100" w:beforeAutospacing="1" w:after="100" w:afterAutospacing="1" w:line="240" w:lineRule="auto"/>
+        <w:rPr>
+          <w:rFonts w:ascii="ProximaNova" w:eastAsia="Times New Roman" w:hAnsi="ProximaNova" w:cs="Times New Roman"/>
+          <w:color w:val="292E35"/>
+          <w:sz w:val="30"/>
+          <w:szCs w:val="30"/>
+        </w:rPr>
+      </w:pPr>
+      <w:r>
+        <w:rPr>
+          <w:rFonts w:ascii="ProximaNova" w:eastAsia="Times New Roman" w:hAnsi="ProximaNova" w:cs="Times New Roman"/>
+          <w:color w:val="292E35"/>
+          <w:sz w:val="30"/>
+          <w:szCs w:val="30"/>
+        </w:rPr>
+        <w:t xml:space="preserve">Now since you probably know a bit about functions in Python, </w:t>
+      </w:r>
+      <w:proofErr w:type="gramStart"/>
+      <w:r>
+        <w:rPr>
+          <w:rFonts w:ascii="ProximaNova" w:eastAsia="Times New Roman" w:hAnsi="ProximaNova" w:cs="Times New Roman"/>
+          <w:color w:val="292E35"/>
+          <w:sz w:val="30"/>
+          <w:szCs w:val="30"/>
+        </w:rPr>
+        <w:t>let’s</w:t>
+      </w:r>
+      <w:proofErr w:type="gramEnd"/>
+      <w:r>
+        <w:rPr>
+          <w:rFonts w:ascii="ProximaNova" w:eastAsia="Times New Roman" w:hAnsi="ProximaNova" w:cs="Times New Roman"/>
+          <w:color w:val="292E35"/>
+          <w:sz w:val="30"/>
+          <w:szCs w:val="30"/>
+        </w:rPr>
+        <w:t xml:space="preserve"> jump straight to looking at a function in R and try to find similarities and differences! Let’s imagine you’re planning </w:t>
+      </w:r>
+      <w:proofErr w:type="gramStart"/>
+      <w:r>
+        <w:rPr>
+          <w:rFonts w:ascii="ProximaNova" w:eastAsia="Times New Roman" w:hAnsi="ProximaNova" w:cs="Times New Roman"/>
+          <w:color w:val="292E35"/>
+          <w:sz w:val="30"/>
+          <w:szCs w:val="30"/>
+        </w:rPr>
+        <w:t>an</w:t>
+      </w:r>
+      <w:proofErr w:type="gramEnd"/>
+      <w:r>
+        <w:rPr>
+          <w:rFonts w:ascii="ProximaNova" w:eastAsia="Times New Roman" w:hAnsi="ProximaNova" w:cs="Times New Roman"/>
+          <w:color w:val="292E35"/>
+          <w:sz w:val="30"/>
+          <w:szCs w:val="30"/>
+        </w:rPr>
+        <w:t xml:space="preserve"> European holiday and need to practice understanding what temperatures mean in Celsius so you write yourself a program to convert your Fahrenheit temperature to what you’ll read on your trip.</w:t>
+      </w:r>
+    </w:p>
+    <w:p>
+      <w:pPr>
+        <w:shd w:val="clear" w:color="auto" w:fill="F6F8FA"/>
+        <w:tabs>
+          <w:tab w:val="left" w:pos="916"/>
+          <w:tab w:val="left" w:pos="1832"/>
+          <w:tab w:val="left" w:pos="2748"/>
+          <w:tab w:val="left" w:pos="3664"/>
+          <w:tab w:val="left" w:pos="4580"/>
+          <w:tab w:val="left" w:pos="5496"/>
+          <w:tab w:val="left" w:pos="6412"/>
+          <w:tab w:val="left" w:pos="7328"/>
+          <w:tab w:val="left" w:pos="8244"/>
+          <w:tab w:val="left" w:pos="9160"/>
+          <w:tab w:val="left" w:pos="10076"/>
+          <w:tab w:val="left" w:pos="10992"/>
+          <w:tab w:val="left" w:pos="11908"/>
+          <w:tab w:val="left" w:pos="12824"/>
+          <w:tab w:val="left" w:pos="13740"/>
+          <w:tab w:val="left" w:pos="14656"/>
+        </w:tabs>
+        <w:spacing w:after="240" w:line="240" w:lineRule="auto"/>
+        <w:rPr>
+          <w:rFonts w:ascii="Consolas" w:eastAsia="Times New Roman" w:hAnsi="Consolas" w:cs="Courier New"/>
+          <w:color w:val="292E35"/>
+          <w:shd w:val="clear" w:color="auto" w:fill="F6F8FA"/>
+        </w:rPr>
+      </w:pPr>
+      <w:proofErr w:type="spellStart"/>
+      <w:r>
+        <w:rPr>
+          <w:rFonts w:ascii="Consolas" w:eastAsia="Times New Roman" w:hAnsi="Consolas" w:cs="Courier New"/>
+          <w:color w:val="292E35"/>
+          <w:shd w:val="clear" w:color="auto" w:fill="F6F8FA"/>
+        </w:rPr>
+        <w:t>convert_f_to_c</w:t>
+      </w:r>
+      <w:proofErr w:type="spellEnd"/>
+      <w:r>
+        <w:rPr>
+          <w:rFonts w:ascii="Consolas" w:eastAsia="Times New Roman" w:hAnsi="Consolas" w:cs="Courier New"/>
+          <w:color w:val="292E35"/>
+          <w:shd w:val="clear" w:color="auto" w:fill="F6F8FA"/>
+        </w:rPr>
+        <w:t xml:space="preserve"> &lt;- function(</w:t>
+      </w:r>
+      <w:proofErr w:type="spellStart"/>
+      <w:r>
+        <w:rPr>
+          <w:rFonts w:ascii="Consolas" w:eastAsia="Times New Roman" w:hAnsi="Consolas" w:cs="Courier New"/>
+          <w:color w:val="292E35"/>
+          <w:shd w:val="clear" w:color="auto" w:fill="F6F8FA"/>
+        </w:rPr>
+        <w:t>farh_number</w:t>
+      </w:r>
+      <w:proofErr w:type="spellEnd"/>
+      <w:r>
+        <w:rPr>
+          <w:rFonts w:ascii="Consolas" w:eastAsia="Times New Roman" w:hAnsi="Consolas" w:cs="Courier New"/>
+          <w:color w:val="292E35"/>
+          <w:shd w:val="clear" w:color="auto" w:fill="F6F8FA"/>
+        </w:rPr>
+        <w:t>) {</w:t>
+      </w:r>
+    </w:p>
+    <w:p>
+      <w:pPr>
+        <w:shd w:val="clear" w:color="auto" w:fill="F6F8FA"/>
+        <w:tabs>
+          <w:tab w:val="left" w:pos="916"/>
+          <w:tab w:val="left" w:pos="1832"/>
+          <w:tab w:val="left" w:pos="2748"/>
+          <w:tab w:val="left" w:pos="3664"/>
+          <w:tab w:val="left" w:pos="4580"/>
+          <w:tab w:val="left" w:pos="5496"/>
+          <w:tab w:val="left" w:pos="6412"/>
+          <w:tab w:val="left" w:pos="7328"/>
+          <w:tab w:val="left" w:pos="8244"/>
+          <w:tab w:val="left" w:pos="9160"/>
+          <w:tab w:val="left" w:pos="10076"/>
+          <w:tab w:val="left" w:pos="10992"/>
+          <w:tab w:val="left" w:pos="11908"/>
+          <w:tab w:val="left" w:pos="12824"/>
+          <w:tab w:val="left" w:pos="13740"/>
+          <w:tab w:val="left" w:pos="14656"/>
+        </w:tabs>
+        <w:spacing w:after="240" w:line="240" w:lineRule="auto"/>
+        <w:rPr>
+          <w:rFonts w:ascii="Consolas" w:eastAsia="Times New Roman" w:hAnsi="Consolas" w:cs="Courier New"/>
+          <w:color w:val="292E35"/>
+          <w:shd w:val="clear" w:color="auto" w:fill="F6F8FA"/>
+        </w:rPr>
+      </w:pPr>
+      <w:r>
+        <w:rPr>
+          <w:rFonts w:ascii="Consolas" w:eastAsia="Times New Roman" w:hAnsi="Consolas" w:cs="Courier New"/>
+          <w:color w:val="292E35"/>
+          <w:shd w:val="clear" w:color="auto" w:fill="F6F8FA"/>
+        </w:rPr>
+        <w:t xml:space="preserve"> </w:t>
+      </w:r>
+      <w:proofErr w:type="spellStart"/>
+      <w:r>
+        <w:rPr>
+          <w:rFonts w:ascii="Consolas" w:eastAsia="Times New Roman" w:hAnsi="Consolas" w:cs="Courier New"/>
+          <w:color w:val="292E35"/>
+          <w:shd w:val="clear" w:color="auto" w:fill="F6F8FA"/>
+        </w:rPr>
+        <w:t>celc</w:t>
+      </w:r>
+      <w:proofErr w:type="spellEnd"/>
+      <w:r>
+        <w:rPr>
+          <w:rFonts w:ascii="Consolas" w:eastAsia="Times New Roman" w:hAnsi="Consolas" w:cs="Courier New"/>
+          <w:color w:val="292E35"/>
+          <w:shd w:val="clear" w:color="auto" w:fill="F6F8FA"/>
+        </w:rPr>
+        <w:t xml:space="preserve"> &lt;- (</w:t>
+      </w:r>
+      <w:proofErr w:type="spellStart"/>
+      <w:r>
+        <w:rPr>
+          <w:rFonts w:ascii="Consolas" w:eastAsia="Times New Roman" w:hAnsi="Consolas" w:cs="Courier New"/>
+          <w:color w:val="292E35"/>
+          <w:shd w:val="clear" w:color="auto" w:fill="F6F8FA"/>
+        </w:rPr>
+        <w:t>farh_number</w:t>
+      </w:r>
+      <w:proofErr w:type="spellEnd"/>
+      <w:r>
+        <w:rPr>
+          <w:rFonts w:ascii="Consolas" w:eastAsia="Times New Roman" w:hAnsi="Consolas" w:cs="Courier New"/>
+          <w:color w:val="292E35"/>
+          <w:shd w:val="clear" w:color="auto" w:fill="F6F8FA"/>
+        </w:rPr>
+        <w:t xml:space="preserve"> - 32) / 1.8</w:t>
+      </w:r>
+    </w:p>
+    <w:p>
+      <w:pPr>
+        <w:shd w:val="clear" w:color="auto" w:fill="F6F8FA"/>
+        <w:tabs>
+          <w:tab w:val="left" w:pos="916"/>
+          <w:tab w:val="left" w:pos="1832"/>
+          <w:tab w:val="left" w:pos="2748"/>
+          <w:tab w:val="left" w:pos="3664"/>
+          <w:tab w:val="left" w:pos="4580"/>
+          <w:tab w:val="left" w:pos="5496"/>
+          <w:tab w:val="left" w:pos="6412"/>
+          <w:tab w:val="left" w:pos="7328"/>
+          <w:tab w:val="left" w:pos="8244"/>
+          <w:tab w:val="left" w:pos="9160"/>
+          <w:tab w:val="left" w:pos="10076"/>
+          <w:tab w:val="left" w:pos="10992"/>
+          <w:tab w:val="left" w:pos="11908"/>
+          <w:tab w:val="left" w:pos="12824"/>
+          <w:tab w:val="left" w:pos="13740"/>
+          <w:tab w:val="left" w:pos="14656"/>
+        </w:tabs>
+        <w:spacing w:after="240" w:line="240" w:lineRule="auto"/>
+        <w:rPr>
+          <w:rFonts w:ascii="Consolas" w:eastAsia="Times New Roman" w:hAnsi="Consolas" w:cs="Courier New"/>
+          <w:color w:val="292E35"/>
+          <w:shd w:val="clear" w:color="auto" w:fill="F6F8FA"/>
+        </w:rPr>
+      </w:pPr>
+      <w:r>
+        <w:rPr>
+          <w:rFonts w:ascii="Consolas" w:eastAsia="Times New Roman" w:hAnsi="Consolas" w:cs="Courier New"/>
+          <w:color w:val="292E35"/>
+          <w:shd w:val="clear" w:color="auto" w:fill="F6F8FA"/>
+        </w:rPr>
+        <w:t xml:space="preserve"> </w:t>
+      </w:r>
+      <w:proofErr w:type="spellStart"/>
+      <w:r>
+        <w:rPr>
+          <w:rFonts w:ascii="Consolas" w:eastAsia="Times New Roman" w:hAnsi="Consolas" w:cs="Courier New"/>
+          <w:color w:val="292E35"/>
+          <w:shd w:val="clear" w:color="auto" w:fill="F6F8FA"/>
+        </w:rPr>
+        <w:t>celc</w:t>
+      </w:r>
+      <w:proofErr w:type="spellEnd"/>
+    </w:p>
+    <w:p>
+      <w:pPr>
+        <w:shd w:val="clear" w:color="auto" w:fill="F6F8FA"/>
+        <w:tabs>
+          <w:tab w:val="left" w:pos="916"/>
+          <w:tab w:val="left" w:pos="1832"/>
+          <w:tab w:val="left" w:pos="2748"/>
+          <w:tab w:val="left" w:pos="3664"/>
+          <w:tab w:val="left" w:pos="4580"/>
+          <w:tab w:val="left" w:pos="5496"/>
+          <w:tab w:val="left" w:pos="6412"/>
+          <w:tab w:val="left" w:pos="7328"/>
+          <w:tab w:val="left" w:pos="8244"/>
+          <w:tab w:val="left" w:pos="9160"/>
+          <w:tab w:val="left" w:pos="10076"/>
+          <w:tab w:val="left" w:pos="10992"/>
+          <w:tab w:val="left" w:pos="11908"/>
+          <w:tab w:val="left" w:pos="12824"/>
+          <w:tab w:val="left" w:pos="13740"/>
+          <w:tab w:val="left" w:pos="14656"/>
+        </w:tabs>
+        <w:spacing w:after="0" w:line="240" w:lineRule="auto"/>
+        <w:rPr>
+          <w:rFonts w:ascii="Consolas" w:eastAsia="Times New Roman" w:hAnsi="Consolas" w:cs="Courier New"/>
+          <w:color w:val="292E35"/>
+          <w:sz w:val="26"/>
+          <w:szCs w:val="26"/>
+        </w:rPr>
+      </w:pPr>
+      <w:r>
+        <w:rPr>
+          <w:rFonts w:ascii="Consolas" w:eastAsia="Times New Roman" w:hAnsi="Consolas" w:cs="Courier New"/>
+          <w:color w:val="292E35"/>
+          <w:shd w:val="clear" w:color="auto" w:fill="F6F8FA"/>
+        </w:rPr>
+        <w:lastRenderedPageBreak/>
+        <w:t xml:space="preserve"> }</w:t>
+      </w:r>
+    </w:p>
+    <w:p>
+      <w:pPr>
+        <w:shd w:val="clear" w:color="auto" w:fill="FFFFFF"/>
+        <w:spacing w:before="100" w:beforeAutospacing="1" w:after="0" w:afterAutospacing="1" w:line="240" w:lineRule="auto"/>
+        <w:rPr>
+          <w:rFonts w:ascii="ProximaNova" w:eastAsia="Times New Roman" w:hAnsi="ProximaNova" w:cs="Times New Roman"/>
+          <w:color w:val="292E35"/>
+          <w:sz w:val="30"/>
+          <w:szCs w:val="30"/>
+        </w:rPr>
+      </w:pPr>
+      <w:r>
+        <w:rPr>
+          <w:rFonts w:ascii="ProximaNova" w:eastAsia="Times New Roman" w:hAnsi="ProximaNova" w:cs="Times New Roman"/>
+          <w:color w:val="292E35"/>
+          <w:sz w:val="30"/>
+          <w:szCs w:val="30"/>
+        </w:rPr>
+        <w:t xml:space="preserve">On the left of the assignment </w:t>
+      </w:r>
+      <w:proofErr w:type="gramStart"/>
+      <w:r>
+        <w:rPr>
+          <w:rFonts w:ascii="ProximaNova" w:eastAsia="Times New Roman" w:hAnsi="ProximaNova" w:cs="Times New Roman"/>
+          <w:color w:val="292E35"/>
+          <w:sz w:val="30"/>
+          <w:szCs w:val="30"/>
+        </w:rPr>
+        <w:t>operator</w:t>
+      </w:r>
+      <w:proofErr w:type="gramEnd"/>
+      <w:r>
+        <w:rPr>
+          <w:rFonts w:ascii="ProximaNova" w:eastAsia="Times New Roman" w:hAnsi="ProximaNova" w:cs="Times New Roman"/>
+          <w:color w:val="292E35"/>
+          <w:sz w:val="30"/>
+          <w:szCs w:val="30"/>
+        </w:rPr>
+        <w:t xml:space="preserve"> we have the function name, in this case it’s </w:t>
+      </w:r>
+      <w:proofErr w:type="spellStart"/>
+      <w:r>
+        <w:rPr>
+          <w:rFonts w:ascii="Consolas" w:eastAsia="Times New Roman" w:hAnsi="Consolas" w:cs="Courier New"/>
+          <w:color w:val="292E35"/>
+          <w:sz w:val="26"/>
+          <w:szCs w:val="26"/>
+          <w:shd w:val="clear" w:color="auto" w:fill="F6F8FA"/>
+        </w:rPr>
+        <w:t>convert_f_to_c</w:t>
+      </w:r>
+      <w:proofErr w:type="spellEnd"/>
+      <w:r>
+        <w:rPr>
+          <w:rFonts w:ascii="ProximaNova" w:eastAsia="Times New Roman" w:hAnsi="ProximaNova" w:cs="Times New Roman"/>
+          <w:color w:val="292E35"/>
+          <w:sz w:val="30"/>
+          <w:szCs w:val="30"/>
+        </w:rPr>
+        <w:t>. Our argument here is </w:t>
+      </w:r>
+      <w:r>
+        <w:rPr>
+          <w:rFonts w:ascii="Consolas" w:eastAsia="Times New Roman" w:hAnsi="Consolas" w:cs="Courier New"/>
+          <w:color w:val="292E35"/>
+          <w:sz w:val="26"/>
+          <w:szCs w:val="26"/>
+          <w:shd w:val="clear" w:color="auto" w:fill="F6F8FA"/>
+        </w:rPr>
+        <w:t>x</w:t>
+      </w:r>
+      <w:r>
+        <w:rPr>
+          <w:rFonts w:ascii="ProximaNova" w:eastAsia="Times New Roman" w:hAnsi="ProximaNova" w:cs="Times New Roman"/>
+          <w:color w:val="292E35"/>
+          <w:sz w:val="30"/>
+          <w:szCs w:val="30"/>
+        </w:rPr>
+        <w:t>, which is going to be our temperature in Fahrenheit. After declaring what arguments we’re going to put into our function inside the </w:t>
+      </w:r>
+      <w:proofErr w:type="gramStart"/>
+      <w:r>
+        <w:rPr>
+          <w:rFonts w:ascii="Consolas" w:eastAsia="Times New Roman" w:hAnsi="Consolas" w:cs="Courier New"/>
+          <w:color w:val="292E35"/>
+          <w:sz w:val="26"/>
+          <w:szCs w:val="26"/>
+          <w:shd w:val="clear" w:color="auto" w:fill="F6F8FA"/>
+        </w:rPr>
+        <w:t>( )</w:t>
+      </w:r>
+      <w:proofErr w:type="gramEnd"/>
+      <w:r>
+        <w:rPr>
+          <w:rFonts w:ascii="ProximaNova" w:eastAsia="Times New Roman" w:hAnsi="ProximaNova" w:cs="Times New Roman"/>
+          <w:color w:val="292E35"/>
+          <w:sz w:val="30"/>
+          <w:szCs w:val="30"/>
+        </w:rPr>
+        <w:t> parenthesis, we then write our function body between the </w:t>
+      </w:r>
+      <w:r>
+        <w:rPr>
+          <w:rFonts w:ascii="Consolas" w:eastAsia="Times New Roman" w:hAnsi="Consolas" w:cs="Courier New"/>
+          <w:color w:val="292E35"/>
+          <w:sz w:val="26"/>
+          <w:szCs w:val="26"/>
+          <w:shd w:val="clear" w:color="auto" w:fill="F6F8FA"/>
+        </w:rPr>
+        <w:t>{ }</w:t>
+      </w:r>
+      <w:r>
+        <w:rPr>
+          <w:rFonts w:ascii="ProximaNova" w:eastAsia="Times New Roman" w:hAnsi="ProximaNova" w:cs="Times New Roman"/>
+          <w:color w:val="292E35"/>
+          <w:sz w:val="30"/>
+          <w:szCs w:val="30"/>
+        </w:rPr>
+        <w:t xml:space="preserve">. The code here could almost be Python </w:t>
+      </w:r>
+      <w:proofErr w:type="gramStart"/>
+      <w:r>
+        <w:rPr>
+          <w:rFonts w:ascii="ProximaNova" w:eastAsia="Times New Roman" w:hAnsi="ProximaNova" w:cs="Times New Roman"/>
+          <w:color w:val="292E35"/>
+          <w:sz w:val="30"/>
+          <w:szCs w:val="30"/>
+        </w:rPr>
+        <w:t>with the exception of</w:t>
+      </w:r>
+      <w:proofErr w:type="gramEnd"/>
+      <w:r>
+        <w:rPr>
+          <w:rFonts w:ascii="ProximaNova" w:eastAsia="Times New Roman" w:hAnsi="ProximaNova" w:cs="Times New Roman"/>
+          <w:color w:val="292E35"/>
+          <w:sz w:val="30"/>
+          <w:szCs w:val="30"/>
+        </w:rPr>
+        <w:t xml:space="preserve"> the </w:t>
+      </w:r>
+      <w:r>
+        <w:rPr>
+          <w:rFonts w:ascii="Consolas" w:eastAsia="Times New Roman" w:hAnsi="Consolas" w:cs="Courier New"/>
+          <w:color w:val="292E35"/>
+          <w:sz w:val="26"/>
+          <w:szCs w:val="26"/>
+          <w:shd w:val="clear" w:color="auto" w:fill="F6F8FA"/>
+        </w:rPr>
+        <w:t>&lt;-</w:t>
+      </w:r>
+      <w:r>
+        <w:rPr>
+          <w:rFonts w:ascii="ProximaNova" w:eastAsia="Times New Roman" w:hAnsi="ProximaNova" w:cs="Times New Roman"/>
+          <w:color w:val="292E35"/>
+          <w:sz w:val="30"/>
+          <w:szCs w:val="30"/>
+        </w:rPr>
+        <w:t> operator!</w:t>
+      </w:r>
+    </w:p>
+    <w:p>
+      <w:pPr>
+        <w:shd w:val="clear" w:color="auto" w:fill="FFFFFF"/>
+        <w:spacing w:before="100" w:beforeAutospacing="1" w:after="100" w:afterAutospacing="1" w:line="240" w:lineRule="auto"/>
+        <w:rPr>
+          <w:rFonts w:ascii="ProximaNova" w:eastAsia="Times New Roman" w:hAnsi="ProximaNova" w:cs="Times New Roman"/>
+          <w:color w:val="292E35"/>
+          <w:sz w:val="30"/>
+          <w:szCs w:val="30"/>
+        </w:rPr>
+      </w:pPr>
+      <w:proofErr w:type="gramStart"/>
+      <w:r>
+        <w:rPr>
+          <w:rFonts w:ascii="ProximaNova" w:eastAsia="Times New Roman" w:hAnsi="ProximaNova" w:cs="Times New Roman"/>
+          <w:color w:val="292E35"/>
+          <w:sz w:val="30"/>
+          <w:szCs w:val="30"/>
+        </w:rPr>
+        <w:t>In order to</w:t>
+      </w:r>
+      <w:proofErr w:type="gramEnd"/>
+      <w:r>
+        <w:rPr>
+          <w:rFonts w:ascii="ProximaNova" w:eastAsia="Times New Roman" w:hAnsi="ProximaNova" w:cs="Times New Roman"/>
+          <w:color w:val="292E35"/>
+          <w:sz w:val="30"/>
+          <w:szCs w:val="30"/>
+        </w:rPr>
+        <w:t xml:space="preserve"> get better at writing functions in R, one thing to do would just be to keep things easy and try to convert some of your favorite functions from Python to R.</w:t>
+      </w:r>
+    </w:p>
+    <w:p>
+      <w:pPr>
+        <w:shd w:val="clear" w:color="auto" w:fill="FFFFFF"/>
+        <w:spacing w:before="100" w:beforeAutospacing="1" w:after="100" w:afterAutospacing="1" w:line="240" w:lineRule="auto"/>
+        <w:rPr>
+          <w:rFonts w:ascii="ProximaNova" w:eastAsia="Times New Roman" w:hAnsi="ProximaNova" w:cs="Times New Roman"/>
+          <w:color w:val="292E35"/>
+          <w:sz w:val="30"/>
+          <w:szCs w:val="30"/>
+        </w:rPr>
+      </w:pPr>
+      <w:r>
+        <w:rPr>
+          <w:rFonts w:ascii="ProximaNova" w:eastAsia="Times New Roman" w:hAnsi="ProximaNova" w:cs="Times New Roman"/>
+          <w:color w:val="292E35"/>
+          <w:sz w:val="30"/>
+          <w:szCs w:val="30"/>
+        </w:rPr>
+        <w:drawing>
+          <wp:inline distT="0" distB="0" distL="0" distR="0" wp14:anchorId="57353D36" wp14:editId="307A25B2">
+            <wp:extent cx="4480948" cy="5410669"/>
+            <wp:effectExtent l="0" t="0" r="0" b="0"/>
+            <wp:docPr id="16" name="Picture 16"/>
+            <wp:cNvGraphicFramePr>
+              <a:graphicFrameLocks xmlns:a="http://schemas.openxmlformats.org/drawingml/2006/main" noChangeAspect="1"/>
+            </wp:cNvGraphicFramePr>
+            <a:graphic xmlns:a="http://schemas.openxmlformats.org/drawingml/2006/main">
+              <a:graphicData uri="http://schemas.openxmlformats.org/drawingml/2006/picture">
+                <pic:pic xmlns:pic="http://schemas.openxmlformats.org/drawingml/2006/picture">
+                  <pic:nvPicPr>
+                    <pic:cNvPr id="1" name=""/>
+                    <pic:cNvPicPr/>
+                  </pic:nvPicPr>
+                  <pic:blipFill>
+                    <a:blip r:embed="rId27"/>
+                    <a:stretch>
+                      <a:fillRect/>
+                    </a:stretch>
+                  </pic:blipFill>
+                  <pic:spPr>
+                    <a:xfrm>
+                      <a:off x="0" y="0"/>
+                      <a:ext cx="4480948" cy="5410669"/>
+                    </a:xfrm>
+                    <a:prstGeom prst="rect">
+                      <a:avLst/>
+                    </a:prstGeom>
+                  </pic:spPr>
+                </pic:pic>
+              </a:graphicData>
+            </a:graphic>
+          </wp:inline>
+        </w:drawing>
+      </w:r>
+    </w:p>
+    <w:p>
+      <w:pPr>
+        <w:shd w:val="clear" w:color="auto" w:fill="FFFFFF"/>
+        <w:spacing w:before="100" w:beforeAutospacing="1" w:after="100" w:afterAutospacing="1" w:line="240" w:lineRule="auto"/>
+        <w:rPr>
+          <w:rFonts w:ascii="ProximaNova" w:eastAsia="Times New Roman" w:hAnsi="ProximaNova" w:cs="Times New Roman"/>
+          <w:color w:val="292E35"/>
+          <w:sz w:val="30"/>
+          <w:szCs w:val="30"/>
+        </w:rPr>
+      </w:pPr>
+      <w:r>
+        <w:rPr>
+          <w:rFonts w:ascii="ProximaNova" w:eastAsia="Times New Roman" w:hAnsi="ProximaNova" w:cs="Times New Roman"/>
+          <w:color w:val="292E35"/>
+          <w:sz w:val="30"/>
+          <w:szCs w:val="30"/>
+        </w:rPr>
+        <w:lastRenderedPageBreak/>
+        <w:drawing>
+          <wp:inline distT="0" distB="0" distL="0" distR="0" wp14:anchorId="4A85CA90" wp14:editId="09B8C777">
+            <wp:extent cx="4419983" cy="1234547"/>
+            <wp:effectExtent l="0" t="0" r="0" b="3810"/>
+            <wp:docPr id="17" name="Picture 17"/>
+            <wp:cNvGraphicFramePr>
+              <a:graphicFrameLocks xmlns:a="http://schemas.openxmlformats.org/drawingml/2006/main" noChangeAspect="1"/>
+            </wp:cNvGraphicFramePr>
+            <a:graphic xmlns:a="http://schemas.openxmlformats.org/drawingml/2006/main">
+              <a:graphicData uri="http://schemas.openxmlformats.org/drawingml/2006/picture">
+                <pic:pic xmlns:pic="http://schemas.openxmlformats.org/drawingml/2006/picture">
+                  <pic:nvPicPr>
+                    <pic:cNvPr id="1" name=""/>
+                    <pic:cNvPicPr/>
+                  </pic:nvPicPr>
+                  <pic:blipFill>
+                    <a:blip r:embed="rId28"/>
+                    <a:stretch>
+                      <a:fillRect/>
+                    </a:stretch>
+                  </pic:blipFill>
+                  <pic:spPr>
+                    <a:xfrm>
+                      <a:off x="0" y="0"/>
+                      <a:ext cx="4419983" cy="1234547"/>
+                    </a:xfrm>
+                    <a:prstGeom prst="rect">
+                      <a:avLst/>
+                    </a:prstGeom>
+                  </pic:spPr>
+                </pic:pic>
+              </a:graphicData>
+            </a:graphic>
+          </wp:inline>
+        </w:drawing>
+      </w:r>
+    </w:p>
+    <w:p>
+      <w:pPr>
         <w:shd w:val="clear" w:color="auto" w:fill="FFFFFF"/>
         <w:spacing w:before="100" w:beforeAutospacing="1" w:after="100" w:afterAutospacing="1" w:line="240" w:lineRule="auto"/>
         <w:rPr>
@@ -5647,6 +6458,163 @@
     </w:sectPr>
   </w:body>
 </w:document>
+</file>
+
+<file path=word/numbering.xml><?xml version="1.0" encoding="utf-8"?>
+<w:numbering xmlns:wpc="http://schemas.microsoft.com/office/word/2010/wordprocessingCanvas" xmlns:cx="http://schemas.microsoft.com/office/drawing/2014/chartex" xmlns:cx1="http://schemas.microsoft.com/office/drawing/2015/9/8/chartex" xmlns:cx2="http://schemas.microsoft.com/office/drawing/2015/10/21/chartex" xmlns:cx3="http://schemas.microsoft.com/office/drawing/2016/5/9/chartex" xmlns:cx4="http://schemas.microsoft.com/office/drawing/2016/5/10/chartex" xmlns:cx5="http://schemas.microsoft.com/office/drawing/2016/5/11/chartex" xmlns:cx6="http://schemas.microsoft.com/office/drawing/2016/5/12/chartex" xmlns:cx7="http://schemas.microsoft.com/office/drawing/2016/5/13/chartex" xmlns:cx8="http://schemas.microsoft.com/office/drawing/2016/5/14/chartex" xmlns:mc="http://schemas.openxmlformats.org/markup-compatibility/2006" xmlns:aink="http://schemas.microsoft.com/office/drawing/2016/ink" xmlns:am3d="http://schemas.microsoft.com/office/drawing/2017/model3d" xmlns:o="urn:schemas-microsoft-com:office:office" xmlns:r="http://schemas.openxmlformats.org/officeDocument/2006/relationships" xmlns:m="http://schemas.openxmlformats.org/officeDocument/2006/math" xmlns:v="urn:schemas-microsoft-com:vml" xmlns:wp14="http://schemas.microsoft.com/office/word/2010/wordprocessingDrawing" xmlns:wp="http://schemas.openxmlformats.org/drawingml/2006/wordprocessingDrawing" xmlns:w10="urn:schemas-microsoft-com:office:word" xmlns:w="http://schemas.openxmlformats.org/wordprocessingml/2006/main" xmlns:w14="http://schemas.microsoft.com/office/word/2010/wordml" xmlns:w15="http://schemas.microsoft.com/office/word/2012/wordml" xmlns:w16cex="http://schemas.microsoft.com/office/word/2018/wordml/cex" xmlns:w16cid="http://schemas.microsoft.com/office/word/2016/wordml/cid" xmlns:w16="http://schemas.microsoft.com/office/word/2018/wordml" xmlns:w16sdtdh="http://schemas.microsoft.com/office/word/2020/wordml/sdtdatahash" xmlns:w16se="http://schemas.microsoft.com/office/word/2015/wordml/symex" xmlns:wpg="http://schemas.microsoft.com/office/word/2010/wordprocessingGroup" xmlns:wpi="http://schemas.microsoft.com/office/word/2010/wordprocessingInk" xmlns:wne="http://schemas.microsoft.com/office/word/2006/wordml" xmlns:wps="http://schemas.microsoft.com/office/word/2010/wordprocessingShape" mc:Ignorable="w14 w15 w16se w16cid w16 w16cex w16sdtdh wp14">
+  <w:abstractNum w:abstractNumId="0" w15:restartNumberingAfterBreak="0">
+    <w:nsid w:val="000F0013"/>
+    <w:multiLevelType w:val="multilevel"/>
+    <w:tmpl w:val="182460E6"/>
+    <w:lvl w:ilvl="0">
+      <w:start w:val="1"/>
+      <w:numFmt w:val="bullet"/>
+      <w:lvlText w:val=""/>
+      <w:lvlJc w:val="left"/>
+      <w:pPr>
+        <w:tabs>
+          <w:tab w:val="num" w:pos="720"/>
+        </w:tabs>
+        <w:ind w:left="720" w:hanging="360"/>
+      </w:pPr>
+      <w:rPr>
+        <w:rFonts w:ascii="Symbol" w:hAnsi="Symbol" w:hint="default"/>
+        <w:sz w:val="20"/>
+      </w:rPr>
+    </w:lvl>
+    <w:lvl w:ilvl="1" w:tentative="1">
+      <w:start w:val="1"/>
+      <w:numFmt w:val="bullet"/>
+      <w:lvlText w:val=""/>
+      <w:lvlJc w:val="left"/>
+      <w:pPr>
+        <w:tabs>
+          <w:tab w:val="num" w:pos="1440"/>
+        </w:tabs>
+        <w:ind w:left="1440" w:hanging="360"/>
+      </w:pPr>
+      <w:rPr>
+        <w:rFonts w:ascii="Symbol" w:hAnsi="Symbol" w:hint="default"/>
+        <w:sz w:val="20"/>
+      </w:rPr>
+    </w:lvl>
+    <w:lvl w:ilvl="2" w:tentative="1">
+      <w:start w:val="1"/>
+      <w:numFmt w:val="bullet"/>
+      <w:lvlText w:val=""/>
+      <w:lvlJc w:val="left"/>
+      <w:pPr>
+        <w:tabs>
+          <w:tab w:val="num" w:pos="2160"/>
+        </w:tabs>
+        <w:ind w:left="2160" w:hanging="360"/>
+      </w:pPr>
+      <w:rPr>
+        <w:rFonts w:ascii="Symbol" w:hAnsi="Symbol" w:hint="default"/>
+        <w:sz w:val="20"/>
+      </w:rPr>
+    </w:lvl>
+    <w:lvl w:ilvl="3" w:tentative="1">
+      <w:start w:val="1"/>
+      <w:numFmt w:val="bullet"/>
+      <w:lvlText w:val=""/>
+      <w:lvlJc w:val="left"/>
+      <w:pPr>
+        <w:tabs>
+          <w:tab w:val="num" w:pos="2880"/>
+        </w:tabs>
+        <w:ind w:left="2880" w:hanging="360"/>
+      </w:pPr>
+      <w:rPr>
+        <w:rFonts w:ascii="Symbol" w:hAnsi="Symbol" w:hint="default"/>
+        <w:sz w:val="20"/>
+      </w:rPr>
+    </w:lvl>
+    <w:lvl w:ilvl="4" w:tentative="1">
+      <w:start w:val="1"/>
+      <w:numFmt w:val="bullet"/>
+      <w:lvlText w:val=""/>
+      <w:lvlJc w:val="left"/>
+      <w:pPr>
+        <w:tabs>
+          <w:tab w:val="num" w:pos="3600"/>
+        </w:tabs>
+        <w:ind w:left="3600" w:hanging="360"/>
+      </w:pPr>
+      <w:rPr>
+        <w:rFonts w:ascii="Symbol" w:hAnsi="Symbol" w:hint="default"/>
+        <w:sz w:val="20"/>
+      </w:rPr>
+    </w:lvl>
+    <w:lvl w:ilvl="5" w:tentative="1">
+      <w:start w:val="1"/>
+      <w:numFmt w:val="bullet"/>
+      <w:lvlText w:val=""/>
+      <w:lvlJc w:val="left"/>
+      <w:pPr>
+        <w:tabs>
+          <w:tab w:val="num" w:pos="4320"/>
+        </w:tabs>
+        <w:ind w:left="4320" w:hanging="360"/>
+      </w:pPr>
+      <w:rPr>
+        <w:rFonts w:ascii="Symbol" w:hAnsi="Symbol" w:hint="default"/>
+        <w:sz w:val="20"/>
+      </w:rPr>
+    </w:lvl>
+    <w:lvl w:ilvl="6" w:tentative="1">
+      <w:start w:val="1"/>
+      <w:numFmt w:val="bullet"/>
+      <w:lvlText w:val=""/>
+      <w:lvlJc w:val="left"/>
+      <w:pPr>
+        <w:tabs>
+          <w:tab w:val="num" w:pos="5040"/>
+        </w:tabs>
+        <w:ind w:left="5040" w:hanging="360"/>
+      </w:pPr>
+      <w:rPr>
+        <w:rFonts w:ascii="Symbol" w:hAnsi="Symbol" w:hint="default"/>
+        <w:sz w:val="20"/>
+      </w:rPr>
+    </w:lvl>
+    <w:lvl w:ilvl="7" w:tentative="1">
+      <w:start w:val="1"/>
+      <w:numFmt w:val="bullet"/>
+      <w:lvlText w:val=""/>
+      <w:lvlJc w:val="left"/>
+      <w:pPr>
+        <w:tabs>
+          <w:tab w:val="num" w:pos="5760"/>
+        </w:tabs>
+        <w:ind w:left="5760" w:hanging="360"/>
+      </w:pPr>
+      <w:rPr>
+        <w:rFonts w:ascii="Symbol" w:hAnsi="Symbol" w:hint="default"/>
+        <w:sz w:val="20"/>
+      </w:rPr>
+    </w:lvl>
+    <w:lvl w:ilvl="8" w:tentative="1">
+      <w:start w:val="1"/>
+      <w:numFmt w:val="bullet"/>
+      <w:lvlText w:val=""/>
+      <w:lvlJc w:val="left"/>
+      <w:pPr>
+        <w:tabs>
+          <w:tab w:val="num" w:pos="6480"/>
+        </w:tabs>
+        <w:ind w:left="6480" w:hanging="360"/>
+      </w:pPr>
+      <w:rPr>
+        <w:rFonts w:ascii="Symbol" w:hAnsi="Symbol" w:hint="default"/>
+        <w:sz w:val="20"/>
+      </w:rPr>
+    </w:lvl>
+  </w:abstractNum>
+  <w:num w:numId="1">
+    <w:abstractNumId w:val="0"/>
+  </w:num>
+</w:numbering>
 </file>
 
 <file path=word/styles.xml><?xml version="1.0" encoding="utf-8"?>

</xml_diff>